<commit_message>
Upload Maintenance eCampus v1
</commit_message>
<xml_diff>
--- a/Doc/Maintenance_eCampus.docx
+++ b/Doc/Maintenance_eCampus.docx
@@ -196,7 +196,19 @@
                   <w:rPr>
                     <w:rFonts w:asciiTheme="majorHAnsi" w:hAnsiTheme="majorHAnsi" w:cstheme="majorHAnsi"/>
                   </w:rPr>
-                  <w:t>16/12/2025</w:t>
+                  <w:t>1</w:t>
+                </w:r>
+                <w:r>
+                  <w:rPr>
+                    <w:rFonts w:asciiTheme="majorHAnsi" w:hAnsiTheme="majorHAnsi" w:cstheme="majorHAnsi"/>
+                  </w:rPr>
+                  <w:t>7</w:t>
+                </w:r>
+                <w:r>
+                  <w:rPr>
+                    <w:rFonts w:asciiTheme="majorHAnsi" w:hAnsiTheme="majorHAnsi" w:cstheme="majorHAnsi"/>
+                  </w:rPr>
+                  <w:t>/12/2025</w:t>
                 </w:r>
               </w:p>
             </w:tc>
@@ -299,12 +311,6 @@
                     <w:rFonts w:asciiTheme="majorHAnsi" w:hAnsiTheme="majorHAnsi" w:cstheme="majorHAnsi"/>
                   </w:rPr>
                 </w:pPr>
-                <w:r>
-                  <w:rPr>
-                    <w:rFonts w:asciiTheme="majorHAnsi" w:hAnsiTheme="majorHAnsi" w:cstheme="majorHAnsi"/>
-                  </w:rPr>
-                  <w:t>[Date]</w:t>
-                </w:r>
               </w:p>
             </w:tc>
             <w:tc>
@@ -490,6 +496,14 @@
                       </w:rPr>
                       <w:t>Maintenance espace eCampus</w:t>
                     </w:r>
+                    <w:r>
+                      <w:rPr>
+                        <w:color w:val="63003C"/>
+                        <w:sz w:val="72"/>
+                        <w:szCs w:val="72"/>
+                      </w:rPr>
+                      <w:t xml:space="preserve"> (modifications mineures)</w:t>
+                    </w:r>
                   </w:p>
                 </w:sdtContent>
               </w:sdt>
@@ -661,7 +675,7 @@
           <w:r>
             <w:fldChar w:fldCharType="separate"/>
           </w:r>
-          <w:hyperlink w:anchor="_Toc216856945" w:history="1">
+          <w:hyperlink w:anchor="_Toc216880129" w:history="1">
             <w:r>
               <w:rPr>
                 <w:rStyle w:val="Lienhypertexte"/>
@@ -688,7 +702,7 @@
                 <w:noProof/>
                 <w:webHidden/>
               </w:rPr>
-              <w:instrText xml:space="preserve"> PAGEREF _Toc216856945 \h </w:instrText>
+              <w:instrText xml:space="preserve"> PAGEREF _Toc216880129 \h </w:instrText>
             </w:r>
             <w:r>
               <w:rPr>
@@ -732,7 +746,7 @@
               <w:lang w:eastAsia="fr-FR"/>
             </w:rPr>
           </w:pPr>
-          <w:hyperlink w:anchor="_Toc216856946" w:history="1">
+          <w:hyperlink w:anchor="_Toc216880130" w:history="1">
             <w:r>
               <w:rPr>
                 <w:rStyle w:val="Lienhypertexte"/>
@@ -753,7 +767,7 @@
                 <w:rStyle w:val="Lienhypertexte"/>
                 <w:noProof/>
               </w:rPr>
-              <w:t>Modifications mineures / corrections</w:t>
+              <w:t>Intervenir au niveau de la Section</w:t>
             </w:r>
             <w:r>
               <w:rPr>
@@ -774,7 +788,7 @@
                 <w:noProof/>
                 <w:webHidden/>
               </w:rPr>
-              <w:instrText xml:space="preserve"> PAGEREF _Toc216856946 \h </w:instrText>
+              <w:instrText xml:space="preserve"> PAGEREF _Toc216880130 \h </w:instrText>
             </w:r>
             <w:r>
               <w:rPr>
@@ -818,99 +832,13 @@
               <w:lang w:eastAsia="fr-FR"/>
             </w:rPr>
           </w:pPr>
-          <w:hyperlink w:anchor="_Toc216856947" w:history="1">
+          <w:hyperlink w:anchor="_Toc216880131" w:history="1">
             <w:r>
               <w:rPr>
                 <w:rStyle w:val="Lienhypertexte"/>
                 <w:noProof/>
               </w:rPr>
               <w:t>1.1.</w:t>
-            </w:r>
-            <w:r>
-              <w:rPr>
-                <w:rFonts w:asciiTheme="minorHAnsi" w:eastAsiaTheme="minorEastAsia" w:hAnsiTheme="minorHAnsi"/>
-                <w:noProof/>
-                <w:lang w:eastAsia="fr-FR"/>
-              </w:rPr>
-              <w:tab/>
-            </w:r>
-            <w:r>
-              <w:rPr>
-                <w:rStyle w:val="Lienhypertexte"/>
-                <w:noProof/>
-              </w:rPr>
-              <w:t>Intervenir au niveau de la Section</w:t>
-            </w:r>
-            <w:r>
-              <w:rPr>
-                <w:noProof/>
-                <w:webHidden/>
-              </w:rPr>
-              <w:tab/>
-            </w:r>
-            <w:r>
-              <w:rPr>
-                <w:noProof/>
-                <w:webHidden/>
-              </w:rPr>
-              <w:fldChar w:fldCharType="begin"/>
-            </w:r>
-            <w:r>
-              <w:rPr>
-                <w:noProof/>
-                <w:webHidden/>
-              </w:rPr>
-              <w:instrText xml:space="preserve"> PAGEREF _Toc216856947 \h </w:instrText>
-            </w:r>
-            <w:r>
-              <w:rPr>
-                <w:noProof/>
-                <w:webHidden/>
-              </w:rPr>
-            </w:r>
-            <w:r>
-              <w:rPr>
-                <w:noProof/>
-                <w:webHidden/>
-              </w:rPr>
-              <w:fldChar w:fldCharType="separate"/>
-            </w:r>
-            <w:r>
-              <w:rPr>
-                <w:noProof/>
-                <w:webHidden/>
-              </w:rPr>
-              <w:t>6</w:t>
-            </w:r>
-            <w:r>
-              <w:rPr>
-                <w:noProof/>
-                <w:webHidden/>
-              </w:rPr>
-              <w:fldChar w:fldCharType="end"/>
-            </w:r>
-          </w:hyperlink>
-        </w:p>
-        <w:p>
-          <w:pPr>
-            <w:pStyle w:val="TM3"/>
-            <w:tabs>
-              <w:tab w:val="left" w:pos="1320"/>
-              <w:tab w:val="right" w:leader="dot" w:pos="9062"/>
-            </w:tabs>
-            <w:rPr>
-              <w:rFonts w:asciiTheme="minorHAnsi" w:eastAsiaTheme="minorEastAsia" w:hAnsiTheme="minorHAnsi"/>
-              <w:noProof/>
-              <w:lang w:eastAsia="fr-FR"/>
-            </w:rPr>
-          </w:pPr>
-          <w:hyperlink w:anchor="_Toc216856948" w:history="1">
-            <w:r>
-              <w:rPr>
-                <w:rStyle w:val="Lienhypertexte"/>
-                <w:noProof/>
-              </w:rPr>
-              <w:t>1.1.1.</w:t>
             </w:r>
             <w:r>
               <w:rPr>
@@ -946,93 +874,7 @@
                 <w:noProof/>
                 <w:webHidden/>
               </w:rPr>
-              <w:instrText xml:space="preserve"> PAGEREF _Toc216856948 \h </w:instrText>
-            </w:r>
-            <w:r>
-              <w:rPr>
-                <w:noProof/>
-                <w:webHidden/>
-              </w:rPr>
-            </w:r>
-            <w:r>
-              <w:rPr>
-                <w:noProof/>
-                <w:webHidden/>
-              </w:rPr>
-              <w:fldChar w:fldCharType="separate"/>
-            </w:r>
-            <w:r>
-              <w:rPr>
-                <w:noProof/>
-                <w:webHidden/>
-              </w:rPr>
-              <w:t>6</w:t>
-            </w:r>
-            <w:r>
-              <w:rPr>
-                <w:noProof/>
-                <w:webHidden/>
-              </w:rPr>
-              <w:fldChar w:fldCharType="end"/>
-            </w:r>
-          </w:hyperlink>
-        </w:p>
-        <w:p>
-          <w:pPr>
-            <w:pStyle w:val="TM3"/>
-            <w:tabs>
-              <w:tab w:val="left" w:pos="1320"/>
-              <w:tab w:val="right" w:leader="dot" w:pos="9062"/>
-            </w:tabs>
-            <w:rPr>
-              <w:rFonts w:asciiTheme="minorHAnsi" w:eastAsiaTheme="minorEastAsia" w:hAnsiTheme="minorHAnsi"/>
-              <w:noProof/>
-              <w:lang w:eastAsia="fr-FR"/>
-            </w:rPr>
-          </w:pPr>
-          <w:hyperlink w:anchor="_Toc216856949" w:history="1">
-            <w:r>
-              <w:rPr>
-                <w:rStyle w:val="Lienhypertexte"/>
-                <w:noProof/>
-              </w:rPr>
-              <w:t>1.1.2.</w:t>
-            </w:r>
-            <w:r>
-              <w:rPr>
-                <w:rFonts w:asciiTheme="minorHAnsi" w:eastAsiaTheme="minorEastAsia" w:hAnsiTheme="minorHAnsi"/>
-                <w:noProof/>
-                <w:lang w:eastAsia="fr-FR"/>
-              </w:rPr>
-              <w:tab/>
-            </w:r>
-            <w:r>
-              <w:rPr>
-                <w:rStyle w:val="Lienhypertexte"/>
-                <w:noProof/>
-              </w:rPr>
-              <w:t>Modifier le contenu textuel d’une Section</w:t>
-            </w:r>
-            <w:r>
-              <w:rPr>
-                <w:noProof/>
-                <w:webHidden/>
-              </w:rPr>
-              <w:tab/>
-            </w:r>
-            <w:r>
-              <w:rPr>
-                <w:noProof/>
-                <w:webHidden/>
-              </w:rPr>
-              <w:fldChar w:fldCharType="begin"/>
-            </w:r>
-            <w:r>
-              <w:rPr>
-                <w:noProof/>
-                <w:webHidden/>
-              </w:rPr>
-              <w:instrText xml:space="preserve"> PAGEREF _Toc216856949 \h </w:instrText>
+              <w:instrText xml:space="preserve"> PAGEREF _Toc216880131 \h </w:instrText>
             </w:r>
             <w:r>
               <w:rPr>
@@ -1076,13 +918,99 @@
               <w:lang w:eastAsia="fr-FR"/>
             </w:rPr>
           </w:pPr>
-          <w:hyperlink w:anchor="_Toc216856950" w:history="1">
+          <w:hyperlink w:anchor="_Toc216880132" w:history="1">
             <w:r>
               <w:rPr>
                 <w:rStyle w:val="Lienhypertexte"/>
                 <w:noProof/>
               </w:rPr>
               <w:t>1.2.</w:t>
+            </w:r>
+            <w:r>
+              <w:rPr>
+                <w:rFonts w:asciiTheme="minorHAnsi" w:eastAsiaTheme="minorEastAsia" w:hAnsiTheme="minorHAnsi"/>
+                <w:noProof/>
+                <w:lang w:eastAsia="fr-FR"/>
+              </w:rPr>
+              <w:tab/>
+            </w:r>
+            <w:r>
+              <w:rPr>
+                <w:rStyle w:val="Lienhypertexte"/>
+                <w:noProof/>
+              </w:rPr>
+              <w:t>Modifier le contenu textuel d’une Section</w:t>
+            </w:r>
+            <w:r>
+              <w:rPr>
+                <w:noProof/>
+                <w:webHidden/>
+              </w:rPr>
+              <w:tab/>
+            </w:r>
+            <w:r>
+              <w:rPr>
+                <w:noProof/>
+                <w:webHidden/>
+              </w:rPr>
+              <w:fldChar w:fldCharType="begin"/>
+            </w:r>
+            <w:r>
+              <w:rPr>
+                <w:noProof/>
+                <w:webHidden/>
+              </w:rPr>
+              <w:instrText xml:space="preserve"> PAGEREF _Toc216880132 \h </w:instrText>
+            </w:r>
+            <w:r>
+              <w:rPr>
+                <w:noProof/>
+                <w:webHidden/>
+              </w:rPr>
+            </w:r>
+            <w:r>
+              <w:rPr>
+                <w:noProof/>
+                <w:webHidden/>
+              </w:rPr>
+              <w:fldChar w:fldCharType="separate"/>
+            </w:r>
+            <w:r>
+              <w:rPr>
+                <w:noProof/>
+                <w:webHidden/>
+              </w:rPr>
+              <w:t>7</w:t>
+            </w:r>
+            <w:r>
+              <w:rPr>
+                <w:noProof/>
+                <w:webHidden/>
+              </w:rPr>
+              <w:fldChar w:fldCharType="end"/>
+            </w:r>
+          </w:hyperlink>
+        </w:p>
+        <w:p>
+          <w:pPr>
+            <w:pStyle w:val="TM1"/>
+            <w:tabs>
+              <w:tab w:val="left" w:pos="440"/>
+              <w:tab w:val="right" w:leader="dot" w:pos="9062"/>
+            </w:tabs>
+            <w:rPr>
+              <w:rFonts w:asciiTheme="minorHAnsi" w:eastAsiaTheme="minorEastAsia" w:hAnsiTheme="minorHAnsi"/>
+              <w:noProof/>
+              <w:lang w:eastAsia="fr-FR"/>
+            </w:rPr>
+          </w:pPr>
+          <w:hyperlink w:anchor="_Toc216880133" w:history="1">
+            <w:r>
+              <w:rPr>
+                <w:rStyle w:val="Lienhypertexte"/>
+                <w:noProof/>
+              </w:rPr>
+              <w:t>2.</w:t>
             </w:r>
             <w:r>
               <w:rPr>
@@ -1118,7 +1046,7 @@
                 <w:noProof/>
                 <w:webHidden/>
               </w:rPr>
-              <w:instrText xml:space="preserve"> PAGEREF _Toc216856950 \h </w:instrText>
+              <w:instrText xml:space="preserve"> PAGEREF _Toc216880133 \h </w:instrText>
             </w:r>
             <w:r>
               <w:rPr>
@@ -1151,9 +1079,9 @@
         </w:p>
         <w:p>
           <w:pPr>
-            <w:pStyle w:val="TM3"/>
+            <w:pStyle w:val="TM2"/>
             <w:tabs>
-              <w:tab w:val="left" w:pos="1320"/>
+              <w:tab w:val="left" w:pos="880"/>
               <w:tab w:val="right" w:leader="dot" w:pos="9062"/>
             </w:tabs>
             <w:rPr>
@@ -1162,13 +1090,13 @@
               <w:lang w:eastAsia="fr-FR"/>
             </w:rPr>
           </w:pPr>
-          <w:hyperlink w:anchor="_Toc216856951" w:history="1">
+          <w:hyperlink w:anchor="_Toc216880134" w:history="1">
             <w:r>
               <w:rPr>
                 <w:rStyle w:val="Lienhypertexte"/>
                 <w:noProof/>
               </w:rPr>
-              <w:t>1.2.1.</w:t>
+              <w:t>2.1.</w:t>
             </w:r>
             <w:r>
               <w:rPr>
@@ -1204,7 +1132,7 @@
                 <w:noProof/>
                 <w:webHidden/>
               </w:rPr>
-              <w:instrText xml:space="preserve"> PAGEREF _Toc216856951 \h </w:instrText>
+              <w:instrText xml:space="preserve"> PAGEREF _Toc216880134 \h </w:instrText>
             </w:r>
             <w:r>
               <w:rPr>
@@ -1237,9 +1165,9 @@
         </w:p>
         <w:p>
           <w:pPr>
-            <w:pStyle w:val="TM3"/>
+            <w:pStyle w:val="TM2"/>
             <w:tabs>
-              <w:tab w:val="left" w:pos="1320"/>
+              <w:tab w:val="left" w:pos="880"/>
               <w:tab w:val="right" w:leader="dot" w:pos="9062"/>
             </w:tabs>
             <w:rPr>
@@ -1248,13 +1176,13 @@
               <w:lang w:eastAsia="fr-FR"/>
             </w:rPr>
           </w:pPr>
-          <w:hyperlink w:anchor="_Toc216856952" w:history="1">
+          <w:hyperlink w:anchor="_Toc216880135" w:history="1">
             <w:r>
               <w:rPr>
                 <w:rStyle w:val="Lienhypertexte"/>
                 <w:noProof/>
               </w:rPr>
-              <w:t>1.2.2.</w:t>
+              <w:t>2.2.</w:t>
             </w:r>
             <w:r>
               <w:rPr>
@@ -1290,7 +1218,7 @@
                 <w:noProof/>
                 <w:webHidden/>
               </w:rPr>
-              <w:instrText xml:space="preserve"> PAGEREF _Toc216856952 \h </w:instrText>
+              <w:instrText xml:space="preserve"> PAGEREF _Toc216880135 \h </w:instrText>
             </w:r>
             <w:r>
               <w:rPr>
@@ -1310,7 +1238,7 @@
                 <w:noProof/>
                 <w:webHidden/>
               </w:rPr>
-              <w:t>10</w:t>
+              <w:t>11</w:t>
             </w:r>
             <w:r>
               <w:rPr>
@@ -1323,9 +1251,9 @@
         </w:p>
         <w:p>
           <w:pPr>
-            <w:pStyle w:val="TM3"/>
+            <w:pStyle w:val="TM2"/>
             <w:tabs>
-              <w:tab w:val="left" w:pos="1320"/>
+              <w:tab w:val="left" w:pos="880"/>
               <w:tab w:val="right" w:leader="dot" w:pos="9062"/>
             </w:tabs>
             <w:rPr>
@@ -1334,13 +1262,13 @@
               <w:lang w:eastAsia="fr-FR"/>
             </w:rPr>
           </w:pPr>
-          <w:hyperlink w:anchor="_Toc216856953" w:history="1">
+          <w:hyperlink w:anchor="_Toc216880136" w:history="1">
             <w:r>
               <w:rPr>
                 <w:rStyle w:val="Lienhypertexte"/>
                 <w:noProof/>
               </w:rPr>
-              <w:t>1.2.3.</w:t>
+              <w:t>2.3.</w:t>
             </w:r>
             <w:r>
               <w:rPr>
@@ -1376,77 +1304,7 @@
                 <w:noProof/>
                 <w:webHidden/>
               </w:rPr>
-              <w:instrText xml:space="preserve"> PAGEREF _Toc216856953 \h </w:instrText>
-            </w:r>
-            <w:r>
-              <w:rPr>
-                <w:noProof/>
-                <w:webHidden/>
-              </w:rPr>
-            </w:r>
-            <w:r>
-              <w:rPr>
-                <w:noProof/>
-                <w:webHidden/>
-              </w:rPr>
-              <w:fldChar w:fldCharType="separate"/>
-            </w:r>
-            <w:r>
-              <w:rPr>
-                <w:noProof/>
-                <w:webHidden/>
-              </w:rPr>
-              <w:t>11</w:t>
-            </w:r>
-            <w:r>
-              <w:rPr>
-                <w:noProof/>
-                <w:webHidden/>
-              </w:rPr>
-              <w:fldChar w:fldCharType="end"/>
-            </w:r>
-          </w:hyperlink>
-        </w:p>
-        <w:p>
-          <w:pPr>
-            <w:pStyle w:val="TM1"/>
-            <w:tabs>
-              <w:tab w:val="right" w:leader="dot" w:pos="9062"/>
-            </w:tabs>
-            <w:rPr>
-              <w:rFonts w:asciiTheme="minorHAnsi" w:eastAsiaTheme="minorEastAsia" w:hAnsiTheme="minorHAnsi"/>
-              <w:noProof/>
-              <w:lang w:eastAsia="fr-FR"/>
-            </w:rPr>
-          </w:pPr>
-          <w:hyperlink w:anchor="_Toc216856954" w:history="1">
-            <w:r>
-              <w:rPr>
-                <w:rStyle w:val="Lienhypertexte"/>
-                <w:noProof/>
-              </w:rPr>
-              <w:t>Modifications majeures/ajouts</w:t>
-            </w:r>
-            <w:r>
-              <w:rPr>
-                <w:noProof/>
-                <w:webHidden/>
-              </w:rPr>
-              <w:tab/>
-            </w:r>
-            <w:r>
-              <w:rPr>
-                <w:noProof/>
-                <w:webHidden/>
-              </w:rPr>
-              <w:fldChar w:fldCharType="begin"/>
-            </w:r>
-            <w:r>
-              <w:rPr>
-                <w:noProof/>
-                <w:webHidden/>
-              </w:rPr>
-              <w:instrText xml:space="preserve"> PAGEREF _Toc216856954 \h </w:instrText>
+              <w:instrText xml:space="preserve"> PAGEREF _Toc216880136 \h </w:instrText>
             </w:r>
             <w:r>
               <w:rPr>
@@ -1478,6 +1336,158 @@
           </w:hyperlink>
         </w:p>
         <w:p>
+          <w:pPr>
+            <w:pStyle w:val="TM2"/>
+            <w:tabs>
+              <w:tab w:val="left" w:pos="880"/>
+              <w:tab w:val="right" w:leader="dot" w:pos="9062"/>
+            </w:tabs>
+            <w:rPr>
+              <w:rFonts w:asciiTheme="minorHAnsi" w:eastAsiaTheme="minorEastAsia" w:hAnsiTheme="minorHAnsi"/>
+              <w:noProof/>
+              <w:lang w:eastAsia="fr-FR"/>
+            </w:rPr>
+          </w:pPr>
+          <w:hyperlink w:anchor="_Toc216880137" w:history="1">
+            <w:r>
+              <w:rPr>
+                <w:rStyle w:val="Lienhypertexte"/>
+                <w:noProof/>
+              </w:rPr>
+              <w:t>2.4.</w:t>
+            </w:r>
+            <w:r>
+              <w:rPr>
+                <w:rFonts w:asciiTheme="minorHAnsi" w:eastAsiaTheme="minorEastAsia" w:hAnsiTheme="minorHAnsi"/>
+                <w:noProof/>
+                <w:lang w:eastAsia="fr-FR"/>
+              </w:rPr>
+              <w:tab/>
+            </w:r>
+            <w:r>
+              <w:rPr>
+                <w:rStyle w:val="Lienhypertexte"/>
+                <w:noProof/>
+              </w:rPr>
+              <w:t>Intervenir dans une activité interactive (H5P)</w:t>
+            </w:r>
+            <w:r>
+              <w:rPr>
+                <w:noProof/>
+                <w:webHidden/>
+              </w:rPr>
+              <w:tab/>
+            </w:r>
+            <w:r>
+              <w:rPr>
+                <w:noProof/>
+                <w:webHidden/>
+              </w:rPr>
+              <w:fldChar w:fldCharType="begin"/>
+            </w:r>
+            <w:r>
+              <w:rPr>
+                <w:noProof/>
+                <w:webHidden/>
+              </w:rPr>
+              <w:instrText xml:space="preserve"> PAGEREF _Toc216880137 \h </w:instrText>
+            </w:r>
+            <w:r>
+              <w:rPr>
+                <w:noProof/>
+                <w:webHidden/>
+              </w:rPr>
+            </w:r>
+            <w:r>
+              <w:rPr>
+                <w:noProof/>
+                <w:webHidden/>
+              </w:rPr>
+              <w:fldChar w:fldCharType="separate"/>
+            </w:r>
+            <w:r>
+              <w:rPr>
+                <w:noProof/>
+                <w:webHidden/>
+              </w:rPr>
+              <w:t>15</w:t>
+            </w:r>
+            <w:r>
+              <w:rPr>
+                <w:noProof/>
+                <w:webHidden/>
+              </w:rPr>
+              <w:fldChar w:fldCharType="end"/>
+            </w:r>
+          </w:hyperlink>
+        </w:p>
+        <w:p>
+          <w:pPr>
+            <w:pStyle w:val="TM1"/>
+            <w:tabs>
+              <w:tab w:val="right" w:leader="dot" w:pos="9062"/>
+            </w:tabs>
+            <w:rPr>
+              <w:rFonts w:asciiTheme="minorHAnsi" w:eastAsiaTheme="minorEastAsia" w:hAnsiTheme="minorHAnsi"/>
+              <w:noProof/>
+              <w:lang w:eastAsia="fr-FR"/>
+            </w:rPr>
+          </w:pPr>
+          <w:hyperlink w:anchor="_Toc216880138" w:history="1">
+            <w:r>
+              <w:rPr>
+                <w:rStyle w:val="Lienhypertexte"/>
+                <w:noProof/>
+              </w:rPr>
+              <w:t>Modifications majeures/ajouts</w:t>
+            </w:r>
+            <w:r>
+              <w:rPr>
+                <w:noProof/>
+                <w:webHidden/>
+              </w:rPr>
+              <w:tab/>
+            </w:r>
+            <w:r>
+              <w:rPr>
+                <w:noProof/>
+                <w:webHidden/>
+              </w:rPr>
+              <w:fldChar w:fldCharType="begin"/>
+            </w:r>
+            <w:r>
+              <w:rPr>
+                <w:noProof/>
+                <w:webHidden/>
+              </w:rPr>
+              <w:instrText xml:space="preserve"> PAGEREF _Toc216880138 \h </w:instrText>
+            </w:r>
+            <w:r>
+              <w:rPr>
+                <w:noProof/>
+                <w:webHidden/>
+              </w:rPr>
+              <w:fldChar w:fldCharType="separate"/>
+            </w:r>
+            <w:r>
+              <w:rPr>
+                <w:b/>
+                <w:bCs/>
+                <w:noProof/>
+                <w:webHidden/>
+              </w:rPr>
+              <w:t>Erreur ! Signet non défini.</w:t>
+            </w:r>
+            <w:r>
+              <w:rPr>
+                <w:noProof/>
+                <w:webHidden/>
+              </w:rPr>
+              <w:fldChar w:fldCharType="end"/>
+            </w:r>
+          </w:hyperlink>
+        </w:p>
+        <w:p>
           <w:r>
             <w:rPr>
               <w:b/>
@@ -1500,7 +1510,7 @@
       <w:pPr>
         <w:pStyle w:val="Titre1"/>
       </w:pPr>
-      <w:bookmarkStart w:id="0" w:name="_Toc216856945"/>
+      <w:bookmarkStart w:id="0" w:name="_Toc216880129"/>
       <w:r>
         <w:lastRenderedPageBreak/>
         <w:t>Introduction</w:t>
@@ -1524,13 +1534,8 @@
         </w:numPr>
         <w:jc w:val="left"/>
       </w:pPr>
-      <w:proofErr w:type="gramStart"/>
-      <w:r>
-        <w:t>d’avoir</w:t>
-      </w:r>
-      <w:proofErr w:type="gramEnd"/>
-      <w:r>
-        <w:t xml:space="preserve"> les droits suffisants pour procéder à des modifications dans l’espace eCampus. Si vous avez les rôles </w:t>
+      <w:r>
+        <w:t xml:space="preserve">d’avoir les droits suffisants pour procéder à des modifications dans l’espace eCampus. Si vous avez les rôles </w:t>
       </w:r>
       <w:r>
         <w:rPr>
@@ -1612,13 +1617,8 @@
         </w:numPr>
         <w:jc w:val="left"/>
       </w:pPr>
-      <w:proofErr w:type="gramStart"/>
-      <w:r>
-        <w:t>d’activer</w:t>
-      </w:r>
-      <w:proofErr w:type="gramEnd"/>
-      <w:r>
-        <w:t xml:space="preserve"> le </w:t>
+      <w:r>
+        <w:t xml:space="preserve">d’activer le </w:t>
       </w:r>
       <w:r>
         <w:rPr>
@@ -2218,7 +2218,7 @@
                                 <w:sz w:val="20"/>
                                 <w:szCs w:val="20"/>
                               </w:rPr>
-                              <w:t>Activité/ressources</w:t>
+                              <w:t>Activité/ressource</w:t>
                             </w:r>
                             <w:r>
                               <w:rPr>
@@ -2290,7 +2290,7 @@
                           <w:sz w:val="20"/>
                           <w:szCs w:val="20"/>
                         </w:rPr>
-                        <w:t>Activité/ressources</w:t>
+                        <w:t>Activité/ressource</w:t>
                       </w:r>
                       <w:r>
                         <w:rPr>
@@ -3699,24 +3699,11 @@
           <w:ilvl w:val="0"/>
           <w:numId w:val="31"/>
         </w:numPr>
-        <w:jc w:val="left"/>
-      </w:pPr>
-      <w:bookmarkStart w:id="1" w:name="_Toc216856946"/>
+      </w:pPr>
+      <w:bookmarkStart w:id="1" w:name="_Toc216880130"/>
       <w:r>
         <w:lastRenderedPageBreak/>
-        <w:t>Modifications mineures</w:t>
-      </w:r>
-      <w:r>
-        <w:t xml:space="preserve"> </w:t>
-      </w:r>
-      <w:r>
-        <w:t>/</w:t>
-      </w:r>
-      <w:r>
-        <w:t xml:space="preserve"> </w:t>
-      </w:r>
-      <w:r>
-        <w:t>corrections</w:t>
+        <w:t>Intervenir au niveau de la Section</w:t>
       </w:r>
       <w:bookmarkEnd w:id="1"/>
     </w:p>
@@ -3728,25 +3715,11 @@
           <w:numId w:val="31"/>
         </w:numPr>
       </w:pPr>
-      <w:bookmarkStart w:id="2" w:name="_Toc216856947"/>
-      <w:r>
-        <w:t>Intervenir au niveau de la Section</w:t>
+      <w:bookmarkStart w:id="2" w:name="_Toc216880131"/>
+      <w:r>
+        <w:t>Modifier le nom d’une Section</w:t>
       </w:r>
       <w:bookmarkEnd w:id="2"/>
-    </w:p>
-    <w:p>
-      <w:pPr>
-        <w:pStyle w:val="Titre3"/>
-        <w:numPr>
-          <w:ilvl w:val="2"/>
-          <w:numId w:val="31"/>
-        </w:numPr>
-      </w:pPr>
-      <w:bookmarkStart w:id="3" w:name="_Toc216856948"/>
-      <w:r>
-        <w:t>Modifier le nom d’une Section</w:t>
-      </w:r>
-      <w:bookmarkEnd w:id="3"/>
     </w:p>
     <w:p>
       <w:r>
@@ -3975,17 +3948,25 @@
         </w:drawing>
       </w:r>
     </w:p>
-    <w:p/>
     <w:p>
       <w:pPr>
-        <w:pStyle w:val="Titre3"/>
+        <w:jc w:val="left"/>
+      </w:pPr>
+      <w:r>
+        <w:br w:type="page"/>
+      </w:r>
+    </w:p>
+    <w:p>
+      <w:pPr>
+        <w:pStyle w:val="Titre2"/>
         <w:numPr>
-          <w:ilvl w:val="2"/>
+          <w:ilvl w:val="1"/>
           <w:numId w:val="31"/>
         </w:numPr>
       </w:pPr>
-      <w:bookmarkStart w:id="4" w:name="_Toc216856949"/>
-      <w:r>
+      <w:bookmarkStart w:id="3" w:name="_Toc216880132"/>
+      <w:r>
+        <w:lastRenderedPageBreak/>
         <w:t>Modifier le contenu</w:t>
       </w:r>
       <w:r>
@@ -3994,7 +3975,7 @@
       <w:r>
         <w:t xml:space="preserve"> d’une Section</w:t>
       </w:r>
-      <w:bookmarkEnd w:id="4"/>
+      <w:bookmarkEnd w:id="3"/>
     </w:p>
     <w:p>
       <w:r>
@@ -4194,7 +4175,6 @@
         <w:rPr>
           <w:noProof/>
         </w:rPr>
-        <w:lastRenderedPageBreak/>
         <w:drawing>
           <wp:inline distT="0" distB="0" distL="0" distR="0" wp14:anchorId="57DF6EEF" wp14:editId="3E7D2302">
             <wp:extent cx="2223218" cy="1114261"/>
@@ -4394,6 +4374,7 @@
     </w:p>
     <w:p>
       <w:r>
+        <w:lastRenderedPageBreak/>
         <w:t>Pour une modification mineure</w:t>
       </w:r>
       <w:r>
@@ -4536,7 +4517,6 @@
     </w:p>
     <w:p>
       <w:r>
-        <w:lastRenderedPageBreak/>
         <w:t>Une fois la modification faite, ne pas oublier de cliquer sur Enregistrer</w:t>
       </w:r>
     </w:p>
@@ -4683,56 +4663,59 @@
     </w:p>
     <w:p>
       <w:pPr>
+        <w:pStyle w:val="Titre1"/>
+        <w:numPr>
+          <w:ilvl w:val="0"/>
+          <w:numId w:val="31"/>
+        </w:numPr>
+      </w:pPr>
+      <w:bookmarkStart w:id="4" w:name="_Toc216880133"/>
+      <w:r>
+        <w:lastRenderedPageBreak/>
+        <w:t>Intervenir au niveau de l’activité ou de la ressource</w:t>
+      </w:r>
+      <w:bookmarkEnd w:id="4"/>
+    </w:p>
+    <w:p>
+      <w:r>
+        <w:t>Les activité/ressources sont toujours rattachées à une Section.</w:t>
+      </w:r>
+    </w:p>
+    <w:p/>
+    <w:p>
+      <w:pPr>
         <w:pStyle w:val="Titre2"/>
         <w:numPr>
           <w:ilvl w:val="1"/>
           <w:numId w:val="31"/>
         </w:numPr>
       </w:pPr>
-      <w:bookmarkStart w:id="5" w:name="_Toc216856950"/>
-      <w:r>
-        <w:lastRenderedPageBreak/>
-        <w:t>Intervenir au niveau de l’activité ou de la ressource</w:t>
+      <w:bookmarkStart w:id="5" w:name="_Toc216880134"/>
+      <w:r>
+        <w:t>Intervenir dans une ressource textuelle (contenu de cours)</w:t>
       </w:r>
       <w:bookmarkEnd w:id="5"/>
     </w:p>
     <w:p>
       <w:r>
-        <w:t>Les activité/ressources sont toujours rattachées à une Section.</w:t>
-      </w:r>
-    </w:p>
-    <w:p/>
-    <w:p>
-      <w:pPr>
-        <w:pStyle w:val="Titre3"/>
-        <w:numPr>
-          <w:ilvl w:val="2"/>
-          <w:numId w:val="31"/>
-        </w:numPr>
-      </w:pPr>
-      <w:bookmarkStart w:id="6" w:name="_Toc216856951"/>
-      <w:r>
-        <w:t>Intervenir dans une ressource textuelle (contenu de cours)</w:t>
-      </w:r>
-      <w:bookmarkEnd w:id="6"/>
+        <w:t xml:space="preserve">Les ressources textuelles sont les </w:t>
+      </w:r>
+      <w:r>
+        <w:rPr>
+          <w:b/>
+          <w:bCs/>
+        </w:rPr>
+        <w:t>Zones texte et médias</w:t>
+      </w:r>
+      <w:r>
+        <w:t>.</w:t>
+      </w:r>
     </w:p>
     <w:p>
       <w:r>
-        <w:t xml:space="preserve">Les ressources textuelles sont les </w:t>
-      </w:r>
-      <w:r>
-        <w:rPr>
-          <w:b/>
-          <w:bCs/>
-        </w:rPr>
-        <w:t>Zones texte et médias</w:t>
-      </w:r>
-      <w:r>
-        <w:t>.</w:t>
-      </w:r>
-    </w:p>
-    <w:p>
-      <w:r>
+        <w:rPr>
+          <w:noProof/>
+        </w:rPr>
         <w:drawing>
           <wp:inline distT="0" distB="0" distL="0" distR="0" wp14:anchorId="5BD3A37E" wp14:editId="6144173D">
             <wp:extent cx="704850" cy="797943"/>
@@ -5122,6 +5105,7 @@
         <w:rPr>
           <w:noProof/>
         </w:rPr>
+        <w:lastRenderedPageBreak/>
         <w:drawing>
           <wp:inline distT="0" distB="0" distL="0" distR="0" wp14:anchorId="0A44D86B" wp14:editId="76384583">
             <wp:extent cx="4858247" cy="2595135"/>
@@ -5166,18 +5150,32 @@
     </w:p>
     <w:p>
       <w:pPr>
-        <w:pStyle w:val="Titre3"/>
+        <w:jc w:val="left"/>
+        <w:rPr>
+          <w:rFonts w:ascii="Open Sans SemiBold" w:eastAsiaTheme="majorEastAsia" w:hAnsi="Open Sans SemiBold" w:cstheme="majorBidi"/>
+          <w:color w:val="660033"/>
+          <w:sz w:val="26"/>
+          <w:szCs w:val="26"/>
+        </w:rPr>
+      </w:pPr>
+      <w:r>
+        <w:br w:type="page"/>
+      </w:r>
+    </w:p>
+    <w:p>
+      <w:pPr>
+        <w:pStyle w:val="Titre2"/>
         <w:numPr>
-          <w:ilvl w:val="2"/>
+          <w:ilvl w:val="1"/>
           <w:numId w:val="31"/>
         </w:numPr>
       </w:pPr>
-      <w:bookmarkStart w:id="7" w:name="_Toc216856952"/>
+      <w:bookmarkStart w:id="6" w:name="_Toc216880135"/>
       <w:r>
         <w:lastRenderedPageBreak/>
         <w:t>Intervenir dans une ressource à télécharger (fiche)</w:t>
       </w:r>
-      <w:bookmarkEnd w:id="7"/>
+      <w:bookmarkEnd w:id="6"/>
     </w:p>
     <w:p>
       <w:r>
@@ -5211,6 +5209,9 @@
         </w:rPr>
       </w:pPr>
       <w:r>
+        <w:rPr>
+          <w:noProof/>
+        </w:rPr>
         <w:drawing>
           <wp:inline distT="0" distB="0" distL="0" distR="0" wp14:anchorId="2AB9A707" wp14:editId="32F571BD">
             <wp:extent cx="844550" cy="961231"/>
@@ -5265,6 +5266,9 @@
         <w:t xml:space="preserve">        </w:t>
       </w:r>
       <w:r>
+        <w:rPr>
+          <w:noProof/>
+        </w:rPr>
         <w:drawing>
           <wp:inline distT="0" distB="0" distL="0" distR="0" wp14:anchorId="173E37A4" wp14:editId="7A82EF32">
             <wp:extent cx="831850" cy="949919"/>
@@ -5583,6 +5587,9 @@
         </mc:AlternateContent>
       </w:r>
       <w:r>
+        <w:rPr>
+          <w:noProof/>
+        </w:rPr>
         <w:drawing>
           <wp:inline distT="0" distB="0" distL="0" distR="0" wp14:anchorId="619400D9" wp14:editId="747EE634">
             <wp:extent cx="3441700" cy="1286844"/>
@@ -5628,6 +5635,9 @@
         <w:t xml:space="preserve">             </w:t>
       </w:r>
       <w:r>
+        <w:rPr>
+          <w:noProof/>
+        </w:rPr>
         <w:drawing>
           <wp:inline distT="0" distB="0" distL="0" distR="0" wp14:anchorId="4BF72F3B" wp14:editId="4FB09416">
             <wp:extent cx="1819557" cy="885190"/>
@@ -6077,6 +6087,9 @@
         </mc:AlternateContent>
       </w:r>
       <w:r>
+        <w:rPr>
+          <w:noProof/>
+        </w:rPr>
         <w:drawing>
           <wp:inline distT="0" distB="0" distL="0" distR="0" wp14:anchorId="0AFB9BE8" wp14:editId="1FE7F954">
             <wp:extent cx="2590800" cy="2264665"/>
@@ -6122,6 +6135,9 @@
         <w:t xml:space="preserve">                </w:t>
       </w:r>
       <w:r>
+        <w:rPr>
+          <w:noProof/>
+        </w:rPr>
         <w:drawing>
           <wp:inline distT="0" distB="0" distL="0" distR="0" wp14:anchorId="644EB143" wp14:editId="2B51DFA4">
             <wp:extent cx="2400300" cy="2252663"/>
@@ -6274,6 +6290,9 @@
         </mc:AlternateContent>
       </w:r>
       <w:r>
+        <w:rPr>
+          <w:noProof/>
+        </w:rPr>
         <w:drawing>
           <wp:inline distT="0" distB="0" distL="0" distR="0" wp14:anchorId="13ECA6BC" wp14:editId="489E57AE">
             <wp:extent cx="2590800" cy="517189"/>
@@ -6323,21 +6342,18 @@
     </w:p>
     <w:p>
       <w:pPr>
-        <w:pStyle w:val="Titre3"/>
+        <w:pStyle w:val="Titre2"/>
         <w:numPr>
-          <w:ilvl w:val="2"/>
+          <w:ilvl w:val="1"/>
           <w:numId w:val="31"/>
         </w:numPr>
       </w:pPr>
-      <w:bookmarkStart w:id="8" w:name="_Toc216856953"/>
+      <w:bookmarkStart w:id="7" w:name="_Toc216880136"/>
       <w:r>
         <w:lastRenderedPageBreak/>
-        <w:t>Intervenir dans un</w:t>
-      </w:r>
-      <w:r>
-        <w:t xml:space="preserve"> test</w:t>
-      </w:r>
-      <w:bookmarkEnd w:id="8"/>
+        <w:t>Intervenir dans un test</w:t>
+      </w:r>
+      <w:bookmarkEnd w:id="7"/>
     </w:p>
     <w:p>
       <w:r>
@@ -6349,6 +6365,9 @@
     </w:p>
     <w:p>
       <w:r>
+        <w:rPr>
+          <w:noProof/>
+        </w:rPr>
         <w:drawing>
           <wp:inline distT="0" distB="0" distL="0" distR="0" wp14:anchorId="1D0BA606" wp14:editId="0D7FDB82">
             <wp:extent cx="825500" cy="798623"/>
@@ -6398,6 +6417,9 @@
     </w:p>
     <w:p>
       <w:r>
+        <w:rPr>
+          <w:noProof/>
+        </w:rPr>
         <w:drawing>
           <wp:inline distT="0" distB="0" distL="0" distR="0" wp14:anchorId="66DE0F71" wp14:editId="04EA945F">
             <wp:extent cx="3994150" cy="415177"/>
@@ -6478,6 +6500,144 @@
       </w:r>
     </w:p>
     <w:p>
+      <w:r>
+        <w:rPr>
+          <w:noProof/>
+        </w:rPr>
+        <mc:AlternateContent>
+          <mc:Choice Requires="wps">
+            <w:drawing>
+              <wp:anchor distT="45720" distB="45720" distL="114300" distR="114300" simplePos="0" relativeHeight="251715584" behindDoc="0" locked="0" layoutInCell="1" allowOverlap="1" wp14:anchorId="137BE6D6" wp14:editId="50504C8C">
+                <wp:simplePos x="0" y="0"/>
+                <wp:positionH relativeFrom="margin">
+                  <wp:posOffset>4319905</wp:posOffset>
+                </wp:positionH>
+                <wp:positionV relativeFrom="paragraph">
+                  <wp:posOffset>1582420</wp:posOffset>
+                </wp:positionV>
+                <wp:extent cx="1333500" cy="1196340"/>
+                <wp:effectExtent l="0" t="0" r="19050" b="22860"/>
+                <wp:wrapThrough wrapText="bothSides">
+                  <wp:wrapPolygon edited="0">
+                    <wp:start x="0" y="0"/>
+                    <wp:lineTo x="0" y="21669"/>
+                    <wp:lineTo x="21600" y="21669"/>
+                    <wp:lineTo x="21600" y="0"/>
+                    <wp:lineTo x="0" y="0"/>
+                  </wp:wrapPolygon>
+                </wp:wrapThrough>
+                <wp:docPr id="192" name="Zone de texte 2"/>
+                <wp:cNvGraphicFramePr>
+                  <a:graphicFrameLocks xmlns:a="http://schemas.openxmlformats.org/drawingml/2006/main"/>
+                </wp:cNvGraphicFramePr>
+                <a:graphic xmlns:a="http://schemas.openxmlformats.org/drawingml/2006/main">
+                  <a:graphicData uri="http://schemas.microsoft.com/office/word/2010/wordprocessingShape">
+                    <wps:wsp>
+                      <wps:cNvSpPr txBox="1">
+                        <a:spLocks noChangeArrowheads="1"/>
+                      </wps:cNvSpPr>
+                      <wps:spPr bwMode="auto">
+                        <a:xfrm>
+                          <a:off x="0" y="0"/>
+                          <a:ext cx="1333500" cy="1196340"/>
+                        </a:xfrm>
+                        <a:prstGeom prst="rect">
+                          <a:avLst/>
+                        </a:prstGeom>
+                        <a:solidFill>
+                          <a:srgbClr val="FFFFFF"/>
+                        </a:solidFill>
+                        <a:ln w="9525">
+                          <a:solidFill>
+                            <a:srgbClr val="000000"/>
+                          </a:solidFill>
+                          <a:miter lim="800000"/>
+                          <a:headEnd/>
+                          <a:tailEnd/>
+                        </a:ln>
+                      </wps:spPr>
+                      <wps:txbx>
+                        <w:txbxContent>
+                          <w:p>
+                            <w:pPr>
+                              <w:jc w:val="left"/>
+                            </w:pPr>
+                            <w:r>
+                              <w:t xml:space="preserve">Pour </w:t>
+                            </w:r>
+                            <w:r>
+                              <w:rPr>
+                                <w:b/>
+                                <w:bCs/>
+                              </w:rPr>
+                              <w:t>retirer</w:t>
+                            </w:r>
+                            <w:r>
+                              <w:t xml:space="preserve"> des questions du test, cliquer sur la </w:t>
+                            </w:r>
+                            <w:r>
+                              <w:rPr>
+                                <w:b/>
+                                <w:bCs/>
+                              </w:rPr>
+                              <w:t>poubelle</w:t>
+                            </w:r>
+                          </w:p>
+                        </w:txbxContent>
+                      </wps:txbx>
+                      <wps:bodyPr rot="0" vert="horz" wrap="square" lIns="91440" tIns="45720" rIns="91440" bIns="45720" anchor="t" anchorCtr="0">
+                        <a:noAutofit/>
+                      </wps:bodyPr>
+                    </wps:wsp>
+                  </a:graphicData>
+                </a:graphic>
+                <wp14:sizeRelH relativeFrom="margin">
+                  <wp14:pctWidth>0</wp14:pctWidth>
+                </wp14:sizeRelH>
+                <wp14:sizeRelV relativeFrom="margin">
+                  <wp14:pctHeight>0</wp14:pctHeight>
+                </wp14:sizeRelV>
+              </wp:anchor>
+            </w:drawing>
+          </mc:Choice>
+          <mc:Fallback>
+            <w:pict>
+              <v:shape w14:anchorId="137BE6D6" id="_x0000_s1031" type="#_x0000_t202" style="position:absolute;left:0;text-align:left;margin-left:340.15pt;margin-top:124.6pt;width:105pt;height:94.2pt;z-index:251715584;visibility:visible;mso-wrap-style:square;mso-width-percent:0;mso-height-percent:0;mso-wrap-distance-left:9pt;mso-wrap-distance-top:3.6pt;mso-wrap-distance-right:9pt;mso-wrap-distance-bottom:3.6pt;mso-position-horizontal:absolute;mso-position-horizontal-relative:margin;mso-position-vertical:absolute;mso-position-vertical-relative:text;mso-width-percent:0;mso-height-percent:0;mso-width-relative:margin;mso-height-relative:margin;v-text-anchor:top" o:gfxdata="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">
+                <v:textbox>
+                  <w:txbxContent>
+                    <w:p>
+                      <w:pPr>
+                        <w:jc w:val="left"/>
+                      </w:pPr>
+                      <w:r>
+                        <w:t xml:space="preserve">Pour </w:t>
+                      </w:r>
+                      <w:r>
+                        <w:rPr>
+                          <w:b/>
+                          <w:bCs/>
+                        </w:rPr>
+                        <w:t>retirer</w:t>
+                      </w:r>
+                      <w:r>
+                        <w:t xml:space="preserve"> des questions du test, cliquer sur la </w:t>
+                      </w:r>
+                      <w:r>
+                        <w:rPr>
+                          <w:b/>
+                          <w:bCs/>
+                        </w:rPr>
+                        <w:t>poubelle</w:t>
+                      </w:r>
+                    </w:p>
+                  </w:txbxContent>
+                </v:textbox>
+                <w10:wrap type="through" anchorx="margin"/>
+              </v:shape>
+            </w:pict>
+          </mc:Fallback>
+        </mc:AlternateContent>
+      </w:r>
       <w:r>
         <w:rPr>
           <w:noProof/>
@@ -6809,7 +6969,7 @@
         <mc:AlternateContent>
           <mc:Choice Requires="wps">
             <w:drawing>
-              <wp:anchor distT="0" distB="0" distL="114300" distR="114300" simplePos="0" relativeHeight="251719680" behindDoc="0" locked="0" layoutInCell="1" allowOverlap="1" wp14:anchorId="22071A54" wp14:editId="4422D7DA">
+              <wp:anchor distT="0" distB="0" distL="114300" distR="114300" simplePos="0" relativeHeight="251719680" behindDoc="0" locked="0" layoutInCell="1" allowOverlap="1" wp14:anchorId="22071A54" wp14:editId="602466FA">
                 <wp:simplePos x="0" y="0"/>
                 <wp:positionH relativeFrom="margin">
                   <wp:posOffset>2878455</wp:posOffset>
@@ -6881,7 +7041,7 @@
           </mc:Choice>
           <mc:Fallback>
             <w:pict>
-              <v:rect w14:anchorId="3D6D055B" id="Rectangle 194" o:spid="_x0000_s1026" style="position:absolute;margin-left:226.65pt;margin-top:211.65pt;width:15pt;height:20pt;z-index:251719680;visibility:visible;mso-wrap-style:square;mso-width-percent:0;mso-height-percent:0;mso-wrap-distance-left:9pt;mso-wrap-distance-top:0;mso-wrap-distance-right:9pt;mso-wrap-distance-bottom:0;mso-position-horizontal:absolute;mso-position-horizontal-relative:margin;mso-position-vertical:absolute;mso-position-vertical-relative:text;mso-width-percent:0;mso-height-percent:0;mso-width-relative:margin;mso-height-relative:margin;v-text-anchor:middle" o:gfxdata="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" fillcolor="red" strokecolor="black [3213]" strokeweight="1pt">
+              <v:rect w14:anchorId="52244001" id="Rectangle 194" o:spid="_x0000_s1026" style="position:absolute;margin-left:226.65pt;margin-top:211.65pt;width:15pt;height:20pt;z-index:251719680;visibility:visible;mso-wrap-style:square;mso-width-percent:0;mso-height-percent:0;mso-wrap-distance-left:9pt;mso-wrap-distance-top:0;mso-wrap-distance-right:9pt;mso-wrap-distance-bottom:0;mso-position-horizontal:absolute;mso-position-horizontal-relative:margin;mso-position-vertical:absolute;mso-position-vertical-relative:text;mso-width-percent:0;mso-height-percent:0;mso-width-relative:margin;mso-height-relative:margin;v-text-anchor:middle" o:gfxdata="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" fillcolor="red" strokecolor="black [3213]" strokeweight="1pt">
                 <v:fill opacity="15163f"/>
                 <w10:wrap anchorx="margin"/>
               </v:rect>
@@ -6893,173 +7053,6 @@
         <w:rPr>
           <w:noProof/>
         </w:rPr>
-        <mc:AlternateContent>
-          <mc:Choice Requires="wps">
-            <w:drawing>
-              <wp:anchor distT="45720" distB="45720" distL="114300" distR="114300" simplePos="0" relativeHeight="251715584" behindDoc="0" locked="0" layoutInCell="1" allowOverlap="1" wp14:anchorId="137BE6D6" wp14:editId="122B09FE">
-                <wp:simplePos x="0" y="0"/>
-                <wp:positionH relativeFrom="margin">
-                  <wp:posOffset>4313555</wp:posOffset>
-                </wp:positionH>
-                <wp:positionV relativeFrom="paragraph">
-                  <wp:posOffset>1862455</wp:posOffset>
-                </wp:positionV>
-                <wp:extent cx="1352550" cy="1404620"/>
-                <wp:effectExtent l="0" t="0" r="19050" b="17145"/>
-                <wp:wrapThrough wrapText="bothSides">
-                  <wp:wrapPolygon edited="0">
-                    <wp:start x="0" y="0"/>
-                    <wp:lineTo x="0" y="21537"/>
-                    <wp:lineTo x="21600" y="21537"/>
-                    <wp:lineTo x="21600" y="0"/>
-                    <wp:lineTo x="0" y="0"/>
-                  </wp:wrapPolygon>
-                </wp:wrapThrough>
-                <wp:docPr id="192" name="Zone de texte 2"/>
-                <wp:cNvGraphicFramePr>
-                  <a:graphicFrameLocks xmlns:a="http://schemas.openxmlformats.org/drawingml/2006/main"/>
-                </wp:cNvGraphicFramePr>
-                <a:graphic xmlns:a="http://schemas.openxmlformats.org/drawingml/2006/main">
-                  <a:graphicData uri="http://schemas.microsoft.com/office/word/2010/wordprocessingShape">
-                    <wps:wsp>
-                      <wps:cNvSpPr txBox="1">
-                        <a:spLocks noChangeArrowheads="1"/>
-                      </wps:cNvSpPr>
-                      <wps:spPr bwMode="auto">
-                        <a:xfrm>
-                          <a:off x="0" y="0"/>
-                          <a:ext cx="1352550" cy="1404620"/>
-                        </a:xfrm>
-                        <a:prstGeom prst="rect">
-                          <a:avLst/>
-                        </a:prstGeom>
-                        <a:solidFill>
-                          <a:srgbClr val="FFFFFF"/>
-                        </a:solidFill>
-                        <a:ln w="9525">
-                          <a:solidFill>
-                            <a:srgbClr val="000000"/>
-                          </a:solidFill>
-                          <a:miter lim="800000"/>
-                          <a:headEnd/>
-                          <a:tailEnd/>
-                        </a:ln>
-                      </wps:spPr>
-                      <wps:txbx>
-                        <w:txbxContent>
-                          <w:p>
-                            <w:pPr>
-                              <w:jc w:val="left"/>
-                              <w:rPr>
-                                <w:sz w:val="16"/>
-                                <w:szCs w:val="16"/>
-                              </w:rPr>
-                            </w:pPr>
-                            <w:r>
-                              <w:rPr>
-                                <w:sz w:val="16"/>
-                                <w:szCs w:val="16"/>
-                              </w:rPr>
-                              <w:t xml:space="preserve">Pour </w:t>
-                            </w:r>
-                            <w:r>
-                              <w:rPr>
-                                <w:b/>
-                                <w:bCs/>
-                                <w:sz w:val="16"/>
-                                <w:szCs w:val="16"/>
-                              </w:rPr>
-                              <w:t>retirer</w:t>
-                            </w:r>
-                            <w:r>
-                              <w:rPr>
-                                <w:sz w:val="16"/>
-                                <w:szCs w:val="16"/>
-                              </w:rPr>
-                              <w:t xml:space="preserve"> des questions du test, cliquer sur la </w:t>
-                            </w:r>
-                            <w:r>
-                              <w:rPr>
-                                <w:b/>
-                                <w:bCs/>
-                                <w:sz w:val="16"/>
-                                <w:szCs w:val="16"/>
-                              </w:rPr>
-                              <w:t>poubelle</w:t>
-                            </w:r>
-                          </w:p>
-                        </w:txbxContent>
-                      </wps:txbx>
-                      <wps:bodyPr rot="0" vert="horz" wrap="square" lIns="91440" tIns="45720" rIns="91440" bIns="45720" anchor="t" anchorCtr="0">
-                        <a:spAutoFit/>
-                      </wps:bodyPr>
-                    </wps:wsp>
-                  </a:graphicData>
-                </a:graphic>
-                <wp14:sizeRelH relativeFrom="margin">
-                  <wp14:pctWidth>0</wp14:pctWidth>
-                </wp14:sizeRelH>
-                <wp14:sizeRelV relativeFrom="margin">
-                  <wp14:pctHeight>20000</wp14:pctHeight>
-                </wp14:sizeRelV>
-              </wp:anchor>
-            </w:drawing>
-          </mc:Choice>
-          <mc:Fallback>
-            <w:pict>
-              <v:shape w14:anchorId="137BE6D6" id="_x0000_s1031" type="#_x0000_t202" style="position:absolute;left:0;text-align:left;margin-left:339.65pt;margin-top:146.65pt;width:106.5pt;height:110.6pt;z-index:251715584;visibility:visible;mso-wrap-style:square;mso-width-percent:0;mso-height-percent:200;mso-wrap-distance-left:9pt;mso-wrap-distance-top:3.6pt;mso-wrap-distance-right:9pt;mso-wrap-distance-bottom:3.6pt;mso-position-horizontal:absolute;mso-position-horizontal-relative:margin;mso-position-vertical:absolute;mso-position-vertical-relative:text;mso-width-percent:0;mso-height-percent:200;mso-width-relative:margin;mso-height-relative:margin;v-text-anchor:top" o:gfxdata="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">
-                <v:textbox style="mso-fit-shape-to-text:t">
-                  <w:txbxContent>
-                    <w:p>
-                      <w:pPr>
-                        <w:jc w:val="left"/>
-                        <w:rPr>
-                          <w:sz w:val="16"/>
-                          <w:szCs w:val="16"/>
-                        </w:rPr>
-                      </w:pPr>
-                      <w:r>
-                        <w:rPr>
-                          <w:sz w:val="16"/>
-                          <w:szCs w:val="16"/>
-                        </w:rPr>
-                        <w:t xml:space="preserve">Pour </w:t>
-                      </w:r>
-                      <w:r>
-                        <w:rPr>
-                          <w:b/>
-                          <w:bCs/>
-                          <w:sz w:val="16"/>
-                          <w:szCs w:val="16"/>
-                        </w:rPr>
-                        <w:t>retirer</w:t>
-                      </w:r>
-                      <w:r>
-                        <w:rPr>
-                          <w:sz w:val="16"/>
-                          <w:szCs w:val="16"/>
-                        </w:rPr>
-                        <w:t xml:space="preserve"> des questions du test, cliquer sur la </w:t>
-                      </w:r>
-                      <w:r>
-                        <w:rPr>
-                          <w:b/>
-                          <w:bCs/>
-                          <w:sz w:val="16"/>
-                          <w:szCs w:val="16"/>
-                        </w:rPr>
-                        <w:t>poubelle</w:t>
-                      </w:r>
-                    </w:p>
-                  </w:txbxContent>
-                </v:textbox>
-                <w10:wrap type="through" anchorx="margin"/>
-              </v:shape>
-            </w:pict>
-          </mc:Fallback>
-        </mc:AlternateContent>
-      </w:r>
-      <w:r>
         <w:drawing>
           <wp:inline distT="0" distB="0" distL="0" distR="0" wp14:anchorId="36BCEF3D" wp14:editId="2494269A">
             <wp:extent cx="2549386" cy="1085850"/>
@@ -7105,6 +7098,9 @@
         <w:t xml:space="preserve">        </w:t>
       </w:r>
       <w:r>
+        <w:rPr>
+          <w:noProof/>
+        </w:rPr>
         <w:drawing>
           <wp:inline distT="0" distB="0" distL="0" distR="0" wp14:anchorId="597E5691" wp14:editId="034EEC06">
             <wp:extent cx="3942853" cy="2413000"/>
@@ -7166,7 +7162,145 @@
         <mc:AlternateContent>
           <mc:Choice Requires="wps">
             <w:drawing>
-              <wp:anchor distT="0" distB="0" distL="114300" distR="114300" simplePos="0" relativeHeight="251726848" behindDoc="0" locked="0" layoutInCell="1" allowOverlap="1" wp14:anchorId="695FDBB0" wp14:editId="5B837E48">
+              <wp:anchor distT="45720" distB="45720" distL="114300" distR="114300" simplePos="0" relativeHeight="251725824" behindDoc="0" locked="0" layoutInCell="1" allowOverlap="1" wp14:anchorId="37EAA3B3" wp14:editId="1DDB9860">
+                <wp:simplePos x="0" y="0"/>
+                <wp:positionH relativeFrom="margin">
+                  <wp:posOffset>4098925</wp:posOffset>
+                </wp:positionH>
+                <wp:positionV relativeFrom="paragraph">
+                  <wp:posOffset>0</wp:posOffset>
+                </wp:positionV>
+                <wp:extent cx="1539240" cy="723900"/>
+                <wp:effectExtent l="0" t="0" r="22860" b="19050"/>
+                <wp:wrapThrough wrapText="bothSides">
+                  <wp:wrapPolygon edited="0">
+                    <wp:start x="0" y="0"/>
+                    <wp:lineTo x="0" y="21600"/>
+                    <wp:lineTo x="21653" y="21600"/>
+                    <wp:lineTo x="21653" y="0"/>
+                    <wp:lineTo x="0" y="0"/>
+                  </wp:wrapPolygon>
+                </wp:wrapThrough>
+                <wp:docPr id="199" name="Zone de texte 2"/>
+                <wp:cNvGraphicFramePr>
+                  <a:graphicFrameLocks xmlns:a="http://schemas.openxmlformats.org/drawingml/2006/main"/>
+                </wp:cNvGraphicFramePr>
+                <a:graphic xmlns:a="http://schemas.openxmlformats.org/drawingml/2006/main">
+                  <a:graphicData uri="http://schemas.microsoft.com/office/word/2010/wordprocessingShape">
+                    <wps:wsp>
+                      <wps:cNvSpPr txBox="1">
+                        <a:spLocks noChangeArrowheads="1"/>
+                      </wps:cNvSpPr>
+                      <wps:spPr bwMode="auto">
+                        <a:xfrm>
+                          <a:off x="0" y="0"/>
+                          <a:ext cx="1539240" cy="723900"/>
+                        </a:xfrm>
+                        <a:prstGeom prst="rect">
+                          <a:avLst/>
+                        </a:prstGeom>
+                        <a:solidFill>
+                          <a:srgbClr val="FFFFFF"/>
+                        </a:solidFill>
+                        <a:ln w="9525">
+                          <a:solidFill>
+                            <a:srgbClr val="000000"/>
+                          </a:solidFill>
+                          <a:miter lim="800000"/>
+                          <a:headEnd/>
+                          <a:tailEnd/>
+                        </a:ln>
+                      </wps:spPr>
+                      <wps:txbx>
+                        <w:txbxContent>
+                          <w:p>
+                            <w:pPr>
+                              <w:jc w:val="left"/>
+                            </w:pPr>
+                            <w:r>
+                              <w:t xml:space="preserve">Pour </w:t>
+                            </w:r>
+                            <w:r>
+                              <w:rPr>
+                                <w:b/>
+                                <w:bCs/>
+                              </w:rPr>
+                              <w:t>ajouter</w:t>
+                            </w:r>
+                            <w:r>
+                              <w:t xml:space="preserve"> des questions au test, cliquer sur </w:t>
+                            </w:r>
+                            <w:r>
+                              <w:rPr>
+                                <w:b/>
+                                <w:bCs/>
+                              </w:rPr>
+                              <w:t>Ajouter</w:t>
+                            </w:r>
+                          </w:p>
+                        </w:txbxContent>
+                      </wps:txbx>
+                      <wps:bodyPr rot="0" vert="horz" wrap="square" lIns="91440" tIns="45720" rIns="91440" bIns="45720" anchor="t" anchorCtr="0">
+                        <a:noAutofit/>
+                      </wps:bodyPr>
+                    </wps:wsp>
+                  </a:graphicData>
+                </a:graphic>
+                <wp14:sizeRelH relativeFrom="margin">
+                  <wp14:pctWidth>0</wp14:pctWidth>
+                </wp14:sizeRelH>
+                <wp14:sizeRelV relativeFrom="margin">
+                  <wp14:pctHeight>0</wp14:pctHeight>
+                </wp14:sizeRelV>
+              </wp:anchor>
+            </w:drawing>
+          </mc:Choice>
+          <mc:Fallback>
+            <w:pict>
+              <v:shape w14:anchorId="37EAA3B3" id="_x0000_s1032" type="#_x0000_t202" style="position:absolute;left:0;text-align:left;margin-left:322.75pt;margin-top:0;width:121.2pt;height:57pt;z-index:251725824;visibility:visible;mso-wrap-style:square;mso-width-percent:0;mso-height-percent:0;mso-wrap-distance-left:9pt;mso-wrap-distance-top:3.6pt;mso-wrap-distance-right:9pt;mso-wrap-distance-bottom:3.6pt;mso-position-horizontal:absolute;mso-position-horizontal-relative:margin;mso-position-vertical:absolute;mso-position-vertical-relative:text;mso-width-percent:0;mso-height-percent:0;mso-width-relative:margin;mso-height-relative:margin;v-text-anchor:top" o:gfxdata="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">
+                <v:textbox>
+                  <w:txbxContent>
+                    <w:p>
+                      <w:pPr>
+                        <w:jc w:val="left"/>
+                      </w:pPr>
+                      <w:r>
+                        <w:t xml:space="preserve">Pour </w:t>
+                      </w:r>
+                      <w:r>
+                        <w:rPr>
+                          <w:b/>
+                          <w:bCs/>
+                        </w:rPr>
+                        <w:t>ajouter</w:t>
+                      </w:r>
+                      <w:r>
+                        <w:t xml:space="preserve"> des questions au test, cliquer sur </w:t>
+                      </w:r>
+                      <w:r>
+                        <w:rPr>
+                          <w:b/>
+                          <w:bCs/>
+                        </w:rPr>
+                        <w:t>Ajouter</w:t>
+                      </w:r>
+                    </w:p>
+                  </w:txbxContent>
+                </v:textbox>
+                <w10:wrap type="through" anchorx="margin"/>
+              </v:shape>
+            </w:pict>
+          </mc:Fallback>
+        </mc:AlternateContent>
+      </w:r>
+      <w:r>
+        <w:rPr>
+          <w:noProof/>
+        </w:rPr>
+        <mc:AlternateContent>
+          <mc:Choice Requires="wps">
+            <w:drawing>
+              <wp:anchor distT="0" distB="0" distL="114300" distR="114300" simplePos="0" relativeHeight="251726848" behindDoc="0" locked="0" layoutInCell="1" allowOverlap="1" wp14:anchorId="695FDBB0" wp14:editId="1A3F72FC">
                 <wp:simplePos x="0" y="0"/>
                 <wp:positionH relativeFrom="column">
                   <wp:posOffset>3538855</wp:posOffset>
@@ -7221,206 +7355,12 @@
           </mc:Choice>
           <mc:Fallback>
             <w:pict>
-              <v:shape w14:anchorId="5811F577" id="Connecteur droit avec flèche 200" o:spid="_x0000_s1026" type="#_x0000_t32" style="position:absolute;margin-left:278.65pt;margin-top:27pt;width:44pt;height:0;flip:x;z-index:251726848;visibility:visible;mso-wrap-style:square;mso-wrap-distance-left:9pt;mso-wrap-distance-top:0;mso-wrap-distance-right:9pt;mso-wrap-distance-bottom:0;mso-position-horizontal:absolute;mso-position-horizontal-relative:text;mso-position-vertical:absolute;mso-position-vertical-relative:text" o:gfxdata="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" strokecolor="black [3213]" strokeweight="3pt">
+              <v:shapetype w14:anchorId="24F6BA6C" id="_x0000_t32" coordsize="21600,21600" o:spt="32" o:oned="t" path="m,l21600,21600e" filled="f">
+                <v:path arrowok="t" fillok="f" o:connecttype="none"/>
+                <o:lock v:ext="edit" shapetype="t"/>
+              </v:shapetype>
+              <v:shape id="Connecteur droit avec flèche 200" o:spid="_x0000_s1026" type="#_x0000_t32" style="position:absolute;margin-left:278.65pt;margin-top:27pt;width:44pt;height:0;flip:x;z-index:251726848;visibility:visible;mso-wrap-style:square;mso-wrap-distance-left:9pt;mso-wrap-distance-top:0;mso-wrap-distance-right:9pt;mso-wrap-distance-bottom:0;mso-position-horizontal:absolute;mso-position-horizontal-relative:text;mso-position-vertical:absolute;mso-position-vertical-relative:text" o:gfxdata="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" strokecolor="black [3213]" strokeweight="3pt">
                 <v:stroke endarrow="block" joinstyle="miter"/>
-              </v:shape>
-            </w:pict>
-          </mc:Fallback>
-        </mc:AlternateContent>
-      </w:r>
-      <w:r>
-        <w:rPr>
-          <w:noProof/>
-        </w:rPr>
-        <mc:AlternateContent>
-          <mc:Choice Requires="wps">
-            <w:drawing>
-              <wp:anchor distT="45720" distB="45720" distL="114300" distR="114300" simplePos="0" relativeHeight="251725824" behindDoc="0" locked="0" layoutInCell="1" allowOverlap="1" wp14:anchorId="37EAA3B3" wp14:editId="7C04BD00">
-                <wp:simplePos x="0" y="0"/>
-                <wp:positionH relativeFrom="margin">
-                  <wp:posOffset>4070350</wp:posOffset>
-                </wp:positionH>
-                <wp:positionV relativeFrom="paragraph">
-                  <wp:posOffset>0</wp:posOffset>
-                </wp:positionV>
-                <wp:extent cx="1130300" cy="1404620"/>
-                <wp:effectExtent l="0" t="0" r="12700" b="17145"/>
-                <wp:wrapThrough wrapText="bothSides">
-                  <wp:wrapPolygon edited="0">
-                    <wp:start x="0" y="0"/>
-                    <wp:lineTo x="0" y="21537"/>
-                    <wp:lineTo x="21479" y="21537"/>
-                    <wp:lineTo x="21479" y="0"/>
-                    <wp:lineTo x="0" y="0"/>
-                  </wp:wrapPolygon>
-                </wp:wrapThrough>
-                <wp:docPr id="199" name="Zone de texte 2"/>
-                <wp:cNvGraphicFramePr>
-                  <a:graphicFrameLocks xmlns:a="http://schemas.openxmlformats.org/drawingml/2006/main"/>
-                </wp:cNvGraphicFramePr>
-                <a:graphic xmlns:a="http://schemas.openxmlformats.org/drawingml/2006/main">
-                  <a:graphicData uri="http://schemas.microsoft.com/office/word/2010/wordprocessingShape">
-                    <wps:wsp>
-                      <wps:cNvSpPr txBox="1">
-                        <a:spLocks noChangeArrowheads="1"/>
-                      </wps:cNvSpPr>
-                      <wps:spPr bwMode="auto">
-                        <a:xfrm>
-                          <a:off x="0" y="0"/>
-                          <a:ext cx="1130300" cy="1404620"/>
-                        </a:xfrm>
-                        <a:prstGeom prst="rect">
-                          <a:avLst/>
-                        </a:prstGeom>
-                        <a:solidFill>
-                          <a:srgbClr val="FFFFFF"/>
-                        </a:solidFill>
-                        <a:ln w="9525">
-                          <a:solidFill>
-                            <a:srgbClr val="000000"/>
-                          </a:solidFill>
-                          <a:miter lim="800000"/>
-                          <a:headEnd/>
-                          <a:tailEnd/>
-                        </a:ln>
-                      </wps:spPr>
-                      <wps:txbx>
-                        <w:txbxContent>
-                          <w:p>
-                            <w:pPr>
-                              <w:jc w:val="left"/>
-                              <w:rPr>
-                                <w:sz w:val="16"/>
-                                <w:szCs w:val="16"/>
-                              </w:rPr>
-                            </w:pPr>
-                            <w:r>
-                              <w:rPr>
-                                <w:sz w:val="16"/>
-                                <w:szCs w:val="16"/>
-                              </w:rPr>
-                              <w:t xml:space="preserve">Pour </w:t>
-                            </w:r>
-                            <w:r>
-                              <w:rPr>
-                                <w:b/>
-                                <w:bCs/>
-                                <w:sz w:val="16"/>
-                                <w:szCs w:val="16"/>
-                              </w:rPr>
-                              <w:t>ajouter</w:t>
-                            </w:r>
-                            <w:r>
-                              <w:rPr>
-                                <w:sz w:val="16"/>
-                                <w:szCs w:val="16"/>
-                              </w:rPr>
-                              <w:t xml:space="preserve"> des questions </w:t>
-                            </w:r>
-                            <w:r>
-                              <w:rPr>
-                                <w:sz w:val="16"/>
-                                <w:szCs w:val="16"/>
-                              </w:rPr>
-                              <w:t>au</w:t>
-                            </w:r>
-                            <w:r>
-                              <w:rPr>
-                                <w:sz w:val="16"/>
-                                <w:szCs w:val="16"/>
-                              </w:rPr>
-                              <w:t xml:space="preserve"> test, cliquer sur </w:t>
-                            </w:r>
-                            <w:r>
-                              <w:rPr>
-                                <w:b/>
-                                <w:bCs/>
-                                <w:sz w:val="16"/>
-                                <w:szCs w:val="16"/>
-                              </w:rPr>
-                              <w:t>Ajouter</w:t>
-                            </w:r>
-                          </w:p>
-                        </w:txbxContent>
-                      </wps:txbx>
-                      <wps:bodyPr rot="0" vert="horz" wrap="square" lIns="91440" tIns="45720" rIns="91440" bIns="45720" anchor="t" anchorCtr="0">
-                        <a:spAutoFit/>
-                      </wps:bodyPr>
-                    </wps:wsp>
-                  </a:graphicData>
-                </a:graphic>
-                <wp14:sizeRelH relativeFrom="margin">
-                  <wp14:pctWidth>0</wp14:pctWidth>
-                </wp14:sizeRelH>
-                <wp14:sizeRelV relativeFrom="margin">
-                  <wp14:pctHeight>20000</wp14:pctHeight>
-                </wp14:sizeRelV>
-              </wp:anchor>
-            </w:drawing>
-          </mc:Choice>
-          <mc:Fallback>
-            <w:pict>
-              <v:shape w14:anchorId="37EAA3B3" id="_x0000_s1032" type="#_x0000_t202" style="position:absolute;left:0;text-align:left;margin-left:320.5pt;margin-top:0;width:89pt;height:110.6pt;z-index:251725824;visibility:visible;mso-wrap-style:square;mso-width-percent:0;mso-height-percent:200;mso-wrap-distance-left:9pt;mso-wrap-distance-top:3.6pt;mso-wrap-distance-right:9pt;mso-wrap-distance-bottom:3.6pt;mso-position-horizontal:absolute;mso-position-horizontal-relative:margin;mso-position-vertical:absolute;mso-position-vertical-relative:text;mso-width-percent:0;mso-height-percent:200;mso-width-relative:margin;mso-height-relative:margin;v-text-anchor:top" o:gfxdata="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">
-                <v:textbox style="mso-fit-shape-to-text:t">
-                  <w:txbxContent>
-                    <w:p>
-                      <w:pPr>
-                        <w:jc w:val="left"/>
-                        <w:rPr>
-                          <w:sz w:val="16"/>
-                          <w:szCs w:val="16"/>
-                        </w:rPr>
-                      </w:pPr>
-                      <w:r>
-                        <w:rPr>
-                          <w:sz w:val="16"/>
-                          <w:szCs w:val="16"/>
-                        </w:rPr>
-                        <w:t xml:space="preserve">Pour </w:t>
-                      </w:r>
-                      <w:r>
-                        <w:rPr>
-                          <w:b/>
-                          <w:bCs/>
-                          <w:sz w:val="16"/>
-                          <w:szCs w:val="16"/>
-                        </w:rPr>
-                        <w:t>ajouter</w:t>
-                      </w:r>
-                      <w:r>
-                        <w:rPr>
-                          <w:sz w:val="16"/>
-                          <w:szCs w:val="16"/>
-                        </w:rPr>
-                        <w:t xml:space="preserve"> des questions </w:t>
-                      </w:r>
-                      <w:r>
-                        <w:rPr>
-                          <w:sz w:val="16"/>
-                          <w:szCs w:val="16"/>
-                        </w:rPr>
-                        <w:t>au</w:t>
-                      </w:r>
-                      <w:r>
-                        <w:rPr>
-                          <w:sz w:val="16"/>
-                          <w:szCs w:val="16"/>
-                        </w:rPr>
-                        <w:t xml:space="preserve"> test, cliquer sur </w:t>
-                      </w:r>
-                      <w:r>
-                        <w:rPr>
-                          <w:b/>
-                          <w:bCs/>
-                          <w:sz w:val="16"/>
-                          <w:szCs w:val="16"/>
-                        </w:rPr>
-                        <w:t>Ajouter</w:t>
-                      </w:r>
-                    </w:p>
-                  </w:txbxContent>
-                </v:textbox>
-                <w10:wrap type="through" anchorx="margin"/>
               </v:shape>
             </w:pict>
           </mc:Fallback>
@@ -7515,6 +7455,7 @@
       </w:r>
       <w:r>
         <w:rPr>
+          <w:noProof/>
           <w:szCs w:val="24"/>
         </w:rPr>
         <w:drawing>
@@ -7570,7 +7511,19 @@
         <w:rPr>
           <w:szCs w:val="24"/>
         </w:rPr>
-        <w:t xml:space="preserve">Vous pouvez ajouter </w:t>
+        <w:t>Vous pouvez ajouter</w:t>
+      </w:r>
+      <w:r>
+        <w:rPr>
+          <w:szCs w:val="24"/>
+        </w:rPr>
+        <w:t> :</w:t>
+      </w:r>
+      <w:r>
+        <w:rPr>
+          <w:szCs w:val="24"/>
+        </w:rPr>
+        <w:t xml:space="preserve"> </w:t>
       </w:r>
     </w:p>
     <w:p>
@@ -7602,10 +7555,11 @@
       </w:pPr>
       <w:r>
         <w:rPr>
+          <w:noProof/>
           <w:szCs w:val="24"/>
         </w:rPr>
         <w:drawing>
-          <wp:inline distT="0" distB="0" distL="0" distR="0" wp14:anchorId="163B8B40" wp14:editId="19D20E2F">
+          <wp:inline distT="0" distB="0" distL="0" distR="0" wp14:anchorId="163B8B40" wp14:editId="4D5D32C9">
             <wp:extent cx="2466363" cy="2578100"/>
             <wp:effectExtent l="19050" t="19050" r="10160" b="12700"/>
             <wp:docPr id="202" name="Image 202"/>
@@ -7674,7 +7628,242 @@
         <mc:AlternateContent>
           <mc:Choice Requires="wps">
             <w:drawing>
-              <wp:anchor distT="0" distB="0" distL="114300" distR="114300" simplePos="0" relativeHeight="251732992" behindDoc="0" locked="0" layoutInCell="1" allowOverlap="1" wp14:anchorId="4622284B" wp14:editId="284AE32E">
+              <wp:anchor distT="45720" distB="45720" distL="114300" distR="114300" simplePos="0" relativeHeight="251730944" behindDoc="0" locked="0" layoutInCell="1" allowOverlap="1" wp14:anchorId="74D43E80" wp14:editId="5B2771F6">
+                <wp:simplePos x="0" y="0"/>
+                <wp:positionH relativeFrom="margin">
+                  <wp:posOffset>3961765</wp:posOffset>
+                </wp:positionH>
+                <wp:positionV relativeFrom="paragraph">
+                  <wp:posOffset>29845</wp:posOffset>
+                </wp:positionV>
+                <wp:extent cx="2057400" cy="1905000"/>
+                <wp:effectExtent l="0" t="0" r="19050" b="19050"/>
+                <wp:wrapThrough wrapText="bothSides">
+                  <wp:wrapPolygon edited="0">
+                    <wp:start x="0" y="0"/>
+                    <wp:lineTo x="0" y="21600"/>
+                    <wp:lineTo x="21600" y="21600"/>
+                    <wp:lineTo x="21600" y="0"/>
+                    <wp:lineTo x="0" y="0"/>
+                  </wp:wrapPolygon>
+                </wp:wrapThrough>
+                <wp:docPr id="205" name="Zone de texte 2"/>
+                <wp:cNvGraphicFramePr>
+                  <a:graphicFrameLocks xmlns:a="http://schemas.openxmlformats.org/drawingml/2006/main"/>
+                </wp:cNvGraphicFramePr>
+                <a:graphic xmlns:a="http://schemas.openxmlformats.org/drawingml/2006/main">
+                  <a:graphicData uri="http://schemas.microsoft.com/office/word/2010/wordprocessingShape">
+                    <wps:wsp>
+                      <wps:cNvSpPr txBox="1">
+                        <a:spLocks noChangeArrowheads="1"/>
+                      </wps:cNvSpPr>
+                      <wps:spPr bwMode="auto">
+                        <a:xfrm>
+                          <a:off x="0" y="0"/>
+                          <a:ext cx="2057400" cy="1905000"/>
+                        </a:xfrm>
+                        <a:prstGeom prst="rect">
+                          <a:avLst/>
+                        </a:prstGeom>
+                        <a:solidFill>
+                          <a:srgbClr val="FFFFFF"/>
+                        </a:solidFill>
+                        <a:ln w="9525">
+                          <a:solidFill>
+                            <a:srgbClr val="000000"/>
+                          </a:solidFill>
+                          <a:miter lim="800000"/>
+                          <a:headEnd/>
+                          <a:tailEnd/>
+                        </a:ln>
+                      </wps:spPr>
+                      <wps:txbx>
+                        <w:txbxContent>
+                          <w:p>
+                            <w:pPr>
+                              <w:jc w:val="left"/>
+                            </w:pPr>
+                            <w:r>
+                              <w:t xml:space="preserve">Les questions sont par défaut dans la </w:t>
+                            </w:r>
+                            <w:r>
+                              <w:rPr>
+                                <w:b/>
+                                <w:bCs/>
+                              </w:rPr>
+                              <w:t>Racine</w:t>
+                            </w:r>
+                            <w:r>
+                              <w:t xml:space="preserve"> de l’espace de cours.</w:t>
+                            </w:r>
+                          </w:p>
+                          <w:p>
+                            <w:pPr>
+                              <w:jc w:val="left"/>
+                            </w:pPr>
+                            <w:r>
+                              <w:t xml:space="preserve">Il est conseillé de créer des </w:t>
+                            </w:r>
+                            <w:r>
+                              <w:rPr>
+                                <w:b/>
+                                <w:bCs/>
+                              </w:rPr>
+                              <w:t>catégories</w:t>
+                            </w:r>
+                            <w:r>
+                              <w:t xml:space="preserve"> pour pouvoir s’y retrouver</w:t>
+                            </w:r>
+                            <w:r>
+                              <w:t xml:space="preserve"> (ou de s’en tenir aux catégories déjà existantes)</w:t>
+                            </w:r>
+                          </w:p>
+                        </w:txbxContent>
+                      </wps:txbx>
+                      <wps:bodyPr rot="0" vert="horz" wrap="square" lIns="91440" tIns="45720" rIns="91440" bIns="45720" anchor="t" anchorCtr="0">
+                        <a:noAutofit/>
+                      </wps:bodyPr>
+                    </wps:wsp>
+                  </a:graphicData>
+                </a:graphic>
+                <wp14:sizeRelH relativeFrom="margin">
+                  <wp14:pctWidth>0</wp14:pctWidth>
+                </wp14:sizeRelH>
+                <wp14:sizeRelV relativeFrom="margin">
+                  <wp14:pctHeight>0</wp14:pctHeight>
+                </wp14:sizeRelV>
+              </wp:anchor>
+            </w:drawing>
+          </mc:Choice>
+          <mc:Fallback>
+            <w:pict>
+              <v:shape w14:anchorId="74D43E80" id="_x0000_s1033" type="#_x0000_t202" style="position:absolute;margin-left:311.95pt;margin-top:2.35pt;width:162pt;height:150pt;z-index:251730944;visibility:visible;mso-wrap-style:square;mso-width-percent:0;mso-height-percent:0;mso-wrap-distance-left:9pt;mso-wrap-distance-top:3.6pt;mso-wrap-distance-right:9pt;mso-wrap-distance-bottom:3.6pt;mso-position-horizontal:absolute;mso-position-horizontal-relative:margin;mso-position-vertical:absolute;mso-position-vertical-relative:text;mso-width-percent:0;mso-height-percent:0;mso-width-relative:margin;mso-height-relative:margin;v-text-anchor:top" o:gfxdata="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">
+                <v:textbox>
+                  <w:txbxContent>
+                    <w:p>
+                      <w:pPr>
+                        <w:jc w:val="left"/>
+                      </w:pPr>
+                      <w:r>
+                        <w:t xml:space="preserve">Les questions sont par défaut dans la </w:t>
+                      </w:r>
+                      <w:r>
+                        <w:rPr>
+                          <w:b/>
+                          <w:bCs/>
+                        </w:rPr>
+                        <w:t>Racine</w:t>
+                      </w:r>
+                      <w:r>
+                        <w:t xml:space="preserve"> de l’espace de cours.</w:t>
+                      </w:r>
+                    </w:p>
+                    <w:p>
+                      <w:pPr>
+                        <w:jc w:val="left"/>
+                      </w:pPr>
+                      <w:r>
+                        <w:t xml:space="preserve">Il est conseillé de créer des </w:t>
+                      </w:r>
+                      <w:r>
+                        <w:rPr>
+                          <w:b/>
+                          <w:bCs/>
+                        </w:rPr>
+                        <w:t>catégories</w:t>
+                      </w:r>
+                      <w:r>
+                        <w:t xml:space="preserve"> pour pouvoir s’y retrouver</w:t>
+                      </w:r>
+                      <w:r>
+                        <w:t xml:space="preserve"> (ou de s’en tenir aux catégories déjà existantes)</w:t>
+                      </w:r>
+                    </w:p>
+                  </w:txbxContent>
+                </v:textbox>
+                <w10:wrap type="through" anchorx="margin"/>
+              </v:shape>
+            </w:pict>
+          </mc:Fallback>
+        </mc:AlternateContent>
+      </w:r>
+      <w:r>
+        <w:rPr>
+          <w:noProof/>
+        </w:rPr>
+        <mc:AlternateContent>
+          <mc:Choice Requires="wps">
+            <w:drawing>
+              <wp:anchor distT="0" distB="0" distL="114300" distR="114300" simplePos="0" relativeHeight="251734016" behindDoc="0" locked="0" layoutInCell="1" allowOverlap="1" wp14:anchorId="5B1CCBC9" wp14:editId="434B976C">
+                <wp:simplePos x="0" y="0"/>
+                <wp:positionH relativeFrom="column">
+                  <wp:posOffset>3176905</wp:posOffset>
+                </wp:positionH>
+                <wp:positionV relativeFrom="paragraph">
+                  <wp:posOffset>723265</wp:posOffset>
+                </wp:positionV>
+                <wp:extent cx="838200" cy="38100"/>
+                <wp:effectExtent l="0" t="95250" r="0" b="76200"/>
+                <wp:wrapNone/>
+                <wp:docPr id="207" name="Connecteur droit avec flèche 207"/>
+                <wp:cNvGraphicFramePr/>
+                <a:graphic xmlns:a="http://schemas.openxmlformats.org/drawingml/2006/main">
+                  <a:graphicData uri="http://schemas.microsoft.com/office/word/2010/wordprocessingShape">
+                    <wps:wsp>
+                      <wps:cNvCnPr/>
+                      <wps:spPr>
+                        <a:xfrm flipH="1" flipV="1">
+                          <a:off x="0" y="0"/>
+                          <a:ext cx="838200" cy="38100"/>
+                        </a:xfrm>
+                        <a:prstGeom prst="straightConnector1">
+                          <a:avLst/>
+                        </a:prstGeom>
+                        <a:ln w="38100">
+                          <a:solidFill>
+                            <a:schemeClr val="tx1"/>
+                          </a:solidFill>
+                          <a:tailEnd type="triangle"/>
+                        </a:ln>
+                      </wps:spPr>
+                      <wps:style>
+                        <a:lnRef idx="1">
+                          <a:schemeClr val="accent1"/>
+                        </a:lnRef>
+                        <a:fillRef idx="0">
+                          <a:schemeClr val="accent1"/>
+                        </a:fillRef>
+                        <a:effectRef idx="0">
+                          <a:schemeClr val="accent1"/>
+                        </a:effectRef>
+                        <a:fontRef idx="minor">
+                          <a:schemeClr val="tx1"/>
+                        </a:fontRef>
+                      </wps:style>
+                      <wps:bodyPr/>
+                    </wps:wsp>
+                  </a:graphicData>
+                </a:graphic>
+              </wp:anchor>
+            </w:drawing>
+          </mc:Choice>
+          <mc:Fallback>
+            <w:pict>
+              <v:shape w14:anchorId="7A164224" id="Connecteur droit avec flèche 207" o:spid="_x0000_s1026" type="#_x0000_t32" style="position:absolute;margin-left:250.15pt;margin-top:56.95pt;width:66pt;height:3pt;flip:x y;z-index:251734016;visibility:visible;mso-wrap-style:square;mso-wrap-distance-left:9pt;mso-wrap-distance-top:0;mso-wrap-distance-right:9pt;mso-wrap-distance-bottom:0;mso-position-horizontal:absolute;mso-position-horizontal-relative:text;mso-position-vertical:absolute;mso-position-vertical-relative:text" o:gfxdata="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" strokecolor="black [3213]" strokeweight="3pt">
+                <v:stroke endarrow="block" joinstyle="miter"/>
+              </v:shape>
+            </w:pict>
+          </mc:Fallback>
+        </mc:AlternateContent>
+      </w:r>
+      <w:r>
+        <w:rPr>
+          <w:noProof/>
+        </w:rPr>
+        <mc:AlternateContent>
+          <mc:Choice Requires="wps">
+            <w:drawing>
+              <wp:anchor distT="0" distB="0" distL="114300" distR="114300" simplePos="0" relativeHeight="251732992" behindDoc="0" locked="0" layoutInCell="1" allowOverlap="1" wp14:anchorId="4622284B" wp14:editId="01654C25">
                 <wp:simplePos x="0" y="0"/>
                 <wp:positionH relativeFrom="margin">
                   <wp:posOffset>598805</wp:posOffset>
@@ -7746,7 +7935,7 @@
           </mc:Choice>
           <mc:Fallback>
             <w:pict>
-              <v:rect w14:anchorId="252348E5" id="Rectangle 206" o:spid="_x0000_s1026" style="position:absolute;margin-left:47.15pt;margin-top:35.15pt;width:199pt;height:39pt;z-index:251732992;visibility:visible;mso-wrap-style:square;mso-width-percent:0;mso-height-percent:0;mso-wrap-distance-left:9pt;mso-wrap-distance-top:0;mso-wrap-distance-right:9pt;mso-wrap-distance-bottom:0;mso-position-horizontal:absolute;mso-position-horizontal-relative:margin;mso-position-vertical:absolute;mso-position-vertical-relative:text;mso-width-percent:0;mso-height-percent:0;mso-width-relative:margin;mso-height-relative:margin;v-text-anchor:middle" o:gfxdata="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" fillcolor="red" strokecolor="black [3213]" strokeweight="1pt">
+              <v:rect w14:anchorId="1A3B0AE2" id="Rectangle 206" o:spid="_x0000_s1026" style="position:absolute;margin-left:47.15pt;margin-top:35.15pt;width:199pt;height:39pt;z-index:251732992;visibility:visible;mso-wrap-style:square;mso-width-percent:0;mso-height-percent:0;mso-wrap-distance-left:9pt;mso-wrap-distance-top:0;mso-wrap-distance-right:9pt;mso-wrap-distance-bottom:0;mso-position-horizontal:absolute;mso-position-horizontal-relative:margin;mso-position-vertical:absolute;mso-position-vertical-relative:text;mso-width-percent:0;mso-height-percent:0;mso-width-relative:margin;mso-height-relative:margin;v-text-anchor:middle" o:gfxdata="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" fillcolor="red" strokecolor="black [3213]" strokeweight="1pt">
                 <v:fill opacity="15163f"/>
                 <w10:wrap anchorx="margin"/>
               </v:rect>
@@ -7757,221 +7946,6 @@
       <w:r>
         <w:rPr>
           <w:noProof/>
-        </w:rPr>
-        <mc:AlternateContent>
-          <mc:Choice Requires="wps">
-            <w:drawing>
-              <wp:anchor distT="45720" distB="45720" distL="114300" distR="114300" simplePos="0" relativeHeight="251730944" behindDoc="0" locked="0" layoutInCell="1" allowOverlap="1" wp14:anchorId="74D43E80" wp14:editId="6F239FE5">
-                <wp:simplePos x="0" y="0"/>
-                <wp:positionH relativeFrom="margin">
-                  <wp:posOffset>4307205</wp:posOffset>
-                </wp:positionH>
-                <wp:positionV relativeFrom="paragraph">
-                  <wp:posOffset>541655</wp:posOffset>
-                </wp:positionV>
-                <wp:extent cx="1397000" cy="1404620"/>
-                <wp:effectExtent l="0" t="0" r="12700" b="19685"/>
-                <wp:wrapThrough wrapText="bothSides">
-                  <wp:wrapPolygon edited="0">
-                    <wp:start x="0" y="0"/>
-                    <wp:lineTo x="0" y="21611"/>
-                    <wp:lineTo x="21502" y="21611"/>
-                    <wp:lineTo x="21502" y="0"/>
-                    <wp:lineTo x="0" y="0"/>
-                  </wp:wrapPolygon>
-                </wp:wrapThrough>
-                <wp:docPr id="205" name="Zone de texte 2"/>
-                <wp:cNvGraphicFramePr>
-                  <a:graphicFrameLocks xmlns:a="http://schemas.openxmlformats.org/drawingml/2006/main"/>
-                </wp:cNvGraphicFramePr>
-                <a:graphic xmlns:a="http://schemas.openxmlformats.org/drawingml/2006/main">
-                  <a:graphicData uri="http://schemas.microsoft.com/office/word/2010/wordprocessingShape">
-                    <wps:wsp>
-                      <wps:cNvSpPr txBox="1">
-                        <a:spLocks noChangeArrowheads="1"/>
-                      </wps:cNvSpPr>
-                      <wps:spPr bwMode="auto">
-                        <a:xfrm>
-                          <a:off x="0" y="0"/>
-                          <a:ext cx="1397000" cy="1404620"/>
-                        </a:xfrm>
-                        <a:prstGeom prst="rect">
-                          <a:avLst/>
-                        </a:prstGeom>
-                        <a:solidFill>
-                          <a:srgbClr val="FFFFFF"/>
-                        </a:solidFill>
-                        <a:ln w="9525">
-                          <a:solidFill>
-                            <a:srgbClr val="000000"/>
-                          </a:solidFill>
-                          <a:miter lim="800000"/>
-                          <a:headEnd/>
-                          <a:tailEnd/>
-                        </a:ln>
-                      </wps:spPr>
-                      <wps:txbx>
-                        <w:txbxContent>
-                          <w:p>
-                            <w:pPr>
-                              <w:jc w:val="left"/>
-                              <w:rPr>
-                                <w:sz w:val="16"/>
-                                <w:szCs w:val="16"/>
-                              </w:rPr>
-                            </w:pPr>
-                            <w:r>
-                              <w:rPr>
-                                <w:sz w:val="16"/>
-                                <w:szCs w:val="16"/>
-                              </w:rPr>
-                              <w:t xml:space="preserve">Les questions sont par défaut dans la </w:t>
-                            </w:r>
-                            <w:r>
-                              <w:rPr>
-                                <w:b/>
-                                <w:bCs/>
-                                <w:sz w:val="16"/>
-                                <w:szCs w:val="16"/>
-                              </w:rPr>
-                              <w:t>Racine</w:t>
-                            </w:r>
-                            <w:r>
-                              <w:rPr>
-                                <w:sz w:val="16"/>
-                                <w:szCs w:val="16"/>
-                              </w:rPr>
-                              <w:t xml:space="preserve"> de l’espace de cours.</w:t>
-                            </w:r>
-                          </w:p>
-                          <w:p>
-                            <w:pPr>
-                              <w:jc w:val="left"/>
-                              <w:rPr>
-                                <w:sz w:val="16"/>
-                                <w:szCs w:val="16"/>
-                              </w:rPr>
-                            </w:pPr>
-                            <w:r>
-                              <w:rPr>
-                                <w:sz w:val="16"/>
-                                <w:szCs w:val="16"/>
-                              </w:rPr>
-                              <w:t xml:space="preserve">Il est conseillé de créer des </w:t>
-                            </w:r>
-                            <w:r>
-                              <w:rPr>
-                                <w:b/>
-                                <w:bCs/>
-                                <w:sz w:val="16"/>
-                                <w:szCs w:val="16"/>
-                              </w:rPr>
-                              <w:t>catégories</w:t>
-                            </w:r>
-                            <w:r>
-                              <w:rPr>
-                                <w:sz w:val="16"/>
-                                <w:szCs w:val="16"/>
-                              </w:rPr>
-                              <w:t xml:space="preserve"> pour pouvoir s’y retrouver</w:t>
-                            </w:r>
-                          </w:p>
-                        </w:txbxContent>
-                      </wps:txbx>
-                      <wps:bodyPr rot="0" vert="horz" wrap="square" lIns="91440" tIns="45720" rIns="91440" bIns="45720" anchor="t" anchorCtr="0">
-                        <a:spAutoFit/>
-                      </wps:bodyPr>
-                    </wps:wsp>
-                  </a:graphicData>
-                </a:graphic>
-                <wp14:sizeRelH relativeFrom="margin">
-                  <wp14:pctWidth>0</wp14:pctWidth>
-                </wp14:sizeRelH>
-                <wp14:sizeRelV relativeFrom="margin">
-                  <wp14:pctHeight>20000</wp14:pctHeight>
-                </wp14:sizeRelV>
-              </wp:anchor>
-            </w:drawing>
-          </mc:Choice>
-          <mc:Fallback>
-            <w:pict>
-              <v:shape w14:anchorId="74D43E80" id="_x0000_s1033" type="#_x0000_t202" style="position:absolute;margin-left:339.15pt;margin-top:42.65pt;width:110pt;height:110.6pt;z-index:251730944;visibility:visible;mso-wrap-style:square;mso-width-percent:0;mso-height-percent:200;mso-wrap-distance-left:9pt;mso-wrap-distance-top:3.6pt;mso-wrap-distance-right:9pt;mso-wrap-distance-bottom:3.6pt;mso-position-horizontal:absolute;mso-position-horizontal-relative:margin;mso-position-vertical:absolute;mso-position-vertical-relative:text;mso-width-percent:0;mso-height-percent:200;mso-width-relative:margin;mso-height-relative:margin;v-text-anchor:top" o:gfxdata="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">
-                <v:textbox style="mso-fit-shape-to-text:t">
-                  <w:txbxContent>
-                    <w:p>
-                      <w:pPr>
-                        <w:jc w:val="left"/>
-                        <w:rPr>
-                          <w:sz w:val="16"/>
-                          <w:szCs w:val="16"/>
-                        </w:rPr>
-                      </w:pPr>
-                      <w:r>
-                        <w:rPr>
-                          <w:sz w:val="16"/>
-                          <w:szCs w:val="16"/>
-                        </w:rPr>
-                        <w:t xml:space="preserve">Les questions sont par défaut dans la </w:t>
-                      </w:r>
-                      <w:r>
-                        <w:rPr>
-                          <w:b/>
-                          <w:bCs/>
-                          <w:sz w:val="16"/>
-                          <w:szCs w:val="16"/>
-                        </w:rPr>
-                        <w:t>Racine</w:t>
-                      </w:r>
-                      <w:r>
-                        <w:rPr>
-                          <w:sz w:val="16"/>
-                          <w:szCs w:val="16"/>
-                        </w:rPr>
-                        <w:t xml:space="preserve"> de l’espace de cours.</w:t>
-                      </w:r>
-                    </w:p>
-                    <w:p>
-                      <w:pPr>
-                        <w:jc w:val="left"/>
-                        <w:rPr>
-                          <w:sz w:val="16"/>
-                          <w:szCs w:val="16"/>
-                        </w:rPr>
-                      </w:pPr>
-                      <w:r>
-                        <w:rPr>
-                          <w:sz w:val="16"/>
-                          <w:szCs w:val="16"/>
-                        </w:rPr>
-                        <w:t xml:space="preserve">Il est conseillé de créer des </w:t>
-                      </w:r>
-                      <w:r>
-                        <w:rPr>
-                          <w:b/>
-                          <w:bCs/>
-                          <w:sz w:val="16"/>
-                          <w:szCs w:val="16"/>
-                        </w:rPr>
-                        <w:t>catégories</w:t>
-                      </w:r>
-                      <w:r>
-                        <w:rPr>
-                          <w:sz w:val="16"/>
-                          <w:szCs w:val="16"/>
-                        </w:rPr>
-                        <w:t xml:space="preserve"> pour pouvoir s’y retrouver</w:t>
-                      </w:r>
-                    </w:p>
-                  </w:txbxContent>
-                </v:textbox>
-                <w10:wrap type="through" anchorx="margin"/>
-              </v:shape>
-            </w:pict>
-          </mc:Fallback>
-        </mc:AlternateContent>
-      </w:r>
-      <w:r>
-        <w:rPr>
           <w:szCs w:val="24"/>
         </w:rPr>
         <w:drawing>
@@ -8023,6 +7997,12 @@
           <w:szCs w:val="24"/>
         </w:rPr>
       </w:pPr>
+      <w:r>
+        <w:rPr>
+          <w:szCs w:val="24"/>
+        </w:rPr>
+        <w:t>- une question aléatoire</w:t>
+      </w:r>
     </w:p>
     <w:p>
       <w:pPr>
@@ -8031,50 +8011,280 @@
           <w:szCs w:val="24"/>
         </w:rPr>
       </w:pPr>
-    </w:p>
-    <w:p>
-      <w:pPr>
-        <w:jc w:val="left"/>
-        <w:rPr>
+      <w:r>
+        <w:rPr>
+          <w:noProof/>
+        </w:rPr>
+        <w:lastRenderedPageBreak/>
+        <mc:AlternateContent>
+          <mc:Choice Requires="wps">
+            <w:drawing>
+              <wp:anchor distT="0" distB="0" distL="114300" distR="114300" simplePos="0" relativeHeight="251740160" behindDoc="0" locked="0" layoutInCell="1" allowOverlap="1" wp14:anchorId="0C662DF9" wp14:editId="6AF82308">
+                <wp:simplePos x="0" y="0"/>
+                <wp:positionH relativeFrom="column">
+                  <wp:posOffset>2963545</wp:posOffset>
+                </wp:positionH>
+                <wp:positionV relativeFrom="paragraph">
+                  <wp:posOffset>784860</wp:posOffset>
+                </wp:positionV>
+                <wp:extent cx="967740" cy="217170"/>
+                <wp:effectExtent l="0" t="76200" r="22860" b="30480"/>
+                <wp:wrapNone/>
+                <wp:docPr id="210" name="Connecteur droit avec flèche 210"/>
+                <wp:cNvGraphicFramePr/>
+                <a:graphic xmlns:a="http://schemas.openxmlformats.org/drawingml/2006/main">
+                  <a:graphicData uri="http://schemas.microsoft.com/office/word/2010/wordprocessingShape">
+                    <wps:wsp>
+                      <wps:cNvCnPr/>
+                      <wps:spPr>
+                        <a:xfrm flipH="1" flipV="1">
+                          <a:off x="0" y="0"/>
+                          <a:ext cx="967740" cy="217170"/>
+                        </a:xfrm>
+                        <a:prstGeom prst="straightConnector1">
+                          <a:avLst/>
+                        </a:prstGeom>
+                        <a:ln w="38100">
+                          <a:solidFill>
+                            <a:schemeClr val="tx1"/>
+                          </a:solidFill>
+                          <a:tailEnd type="triangle"/>
+                        </a:ln>
+                      </wps:spPr>
+                      <wps:style>
+                        <a:lnRef idx="1">
+                          <a:schemeClr val="accent1"/>
+                        </a:lnRef>
+                        <a:fillRef idx="0">
+                          <a:schemeClr val="accent1"/>
+                        </a:fillRef>
+                        <a:effectRef idx="0">
+                          <a:schemeClr val="accent1"/>
+                        </a:effectRef>
+                        <a:fontRef idx="minor">
+                          <a:schemeClr val="tx1"/>
+                        </a:fontRef>
+                      </wps:style>
+                      <wps:bodyPr/>
+                    </wps:wsp>
+                  </a:graphicData>
+                </a:graphic>
+                <wp14:sizeRelH relativeFrom="margin">
+                  <wp14:pctWidth>0</wp14:pctWidth>
+                </wp14:sizeRelH>
+                <wp14:sizeRelV relativeFrom="margin">
+                  <wp14:pctHeight>0</wp14:pctHeight>
+                </wp14:sizeRelV>
+              </wp:anchor>
+            </w:drawing>
+          </mc:Choice>
+          <mc:Fallback>
+            <w:pict>
+              <v:shape w14:anchorId="6889D6B5" id="Connecteur droit avec flèche 210" o:spid="_x0000_s1026" type="#_x0000_t32" style="position:absolute;margin-left:233.35pt;margin-top:61.8pt;width:76.2pt;height:17.1pt;flip:x y;z-index:251740160;visibility:visible;mso-wrap-style:square;mso-width-percent:0;mso-height-percent:0;mso-wrap-distance-left:9pt;mso-wrap-distance-top:0;mso-wrap-distance-right:9pt;mso-wrap-distance-bottom:0;mso-position-horizontal:absolute;mso-position-horizontal-relative:text;mso-position-vertical:absolute;mso-position-vertical-relative:text;mso-width-percent:0;mso-height-percent:0;mso-width-relative:margin;mso-height-relative:margin" o:gfxdata="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" strokecolor="black [3213]" strokeweight="3pt">
+                <v:stroke endarrow="block" joinstyle="miter"/>
+              </v:shape>
+            </w:pict>
+          </mc:Fallback>
+        </mc:AlternateContent>
+      </w:r>
+      <w:r>
+        <w:rPr>
+          <w:noProof/>
+        </w:rPr>
+        <mc:AlternateContent>
+          <mc:Choice Requires="wps">
+            <w:drawing>
+              <wp:anchor distT="0" distB="0" distL="114300" distR="114300" simplePos="0" relativeHeight="251738112" behindDoc="0" locked="0" layoutInCell="1" allowOverlap="1" wp14:anchorId="7900AAC5" wp14:editId="13A51C0D">
+                <wp:simplePos x="0" y="0"/>
+                <wp:positionH relativeFrom="margin">
+                  <wp:posOffset>608965</wp:posOffset>
+                </wp:positionH>
+                <wp:positionV relativeFrom="paragraph">
+                  <wp:posOffset>350520</wp:posOffset>
+                </wp:positionV>
+                <wp:extent cx="2918460" cy="876300"/>
+                <wp:effectExtent l="0" t="0" r="15240" b="19050"/>
+                <wp:wrapNone/>
+                <wp:docPr id="209" name="Rectangle 209"/>
+                <wp:cNvGraphicFramePr/>
+                <a:graphic xmlns:a="http://schemas.openxmlformats.org/drawingml/2006/main">
+                  <a:graphicData uri="http://schemas.microsoft.com/office/word/2010/wordprocessingShape">
+                    <wps:wsp>
+                      <wps:cNvSpPr/>
+                      <wps:spPr>
+                        <a:xfrm>
+                          <a:off x="0" y="0"/>
+                          <a:ext cx="2918460" cy="876300"/>
+                        </a:xfrm>
+                        <a:prstGeom prst="rect">
+                          <a:avLst/>
+                        </a:prstGeom>
+                        <a:solidFill>
+                          <a:srgbClr val="FF0000">
+                            <a:alpha val="23000"/>
+                          </a:srgbClr>
+                        </a:solidFill>
+                        <a:ln>
+                          <a:solidFill>
+                            <a:schemeClr val="tx1"/>
+                          </a:solidFill>
+                        </a:ln>
+                      </wps:spPr>
+                      <wps:style>
+                        <a:lnRef idx="2">
+                          <a:schemeClr val="accent1">
+                            <a:shade val="50000"/>
+                          </a:schemeClr>
+                        </a:lnRef>
+                        <a:fillRef idx="1">
+                          <a:schemeClr val="accent1"/>
+                        </a:fillRef>
+                        <a:effectRef idx="0">
+                          <a:schemeClr val="accent1"/>
+                        </a:effectRef>
+                        <a:fontRef idx="minor">
+                          <a:schemeClr val="lt1"/>
+                        </a:fontRef>
+                      </wps:style>
+                      <wps:bodyPr rot="0" spcFirstLastPara="0" vertOverflow="overflow" horzOverflow="overflow" vert="horz" wrap="square" lIns="91440" tIns="45720" rIns="91440" bIns="45720" numCol="1" spcCol="0" rtlCol="0" fromWordArt="0" anchor="ctr" anchorCtr="0" forceAA="0" compatLnSpc="1">
+                        <a:prstTxWarp prst="textNoShape">
+                          <a:avLst/>
+                        </a:prstTxWarp>
+                        <a:noAutofit/>
+                      </wps:bodyPr>
+                    </wps:wsp>
+                  </a:graphicData>
+                </a:graphic>
+                <wp14:sizeRelH relativeFrom="margin">
+                  <wp14:pctWidth>0</wp14:pctWidth>
+                </wp14:sizeRelH>
+                <wp14:sizeRelV relativeFrom="margin">
+                  <wp14:pctHeight>0</wp14:pctHeight>
+                </wp14:sizeRelV>
+              </wp:anchor>
+            </w:drawing>
+          </mc:Choice>
+          <mc:Fallback>
+            <w:pict>
+              <v:rect w14:anchorId="78DA703F" id="Rectangle 209" o:spid="_x0000_s1026" style="position:absolute;margin-left:47.95pt;margin-top:27.6pt;width:229.8pt;height:69pt;z-index:251738112;visibility:visible;mso-wrap-style:square;mso-width-percent:0;mso-height-percent:0;mso-wrap-distance-left:9pt;mso-wrap-distance-top:0;mso-wrap-distance-right:9pt;mso-wrap-distance-bottom:0;mso-position-horizontal:absolute;mso-position-horizontal-relative:margin;mso-position-vertical:absolute;mso-position-vertical-relative:text;mso-width-percent:0;mso-height-percent:0;mso-width-relative:margin;mso-height-relative:margin;v-text-anchor:middle" o:gfxdata="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" fillcolor="red" strokecolor="black [3213]" strokeweight="1pt">
+                <v:fill opacity="15163f"/>
+                <w10:wrap anchorx="margin"/>
+              </v:rect>
+            </w:pict>
+          </mc:Fallback>
+        </mc:AlternateContent>
+      </w:r>
+      <w:r>
+        <w:rPr>
+          <w:noProof/>
+        </w:rPr>
+        <mc:AlternateContent>
+          <mc:Choice Requires="wps">
+            <w:drawing>
+              <wp:anchor distT="45720" distB="45720" distL="114300" distR="114300" simplePos="0" relativeHeight="251736064" behindDoc="0" locked="0" layoutInCell="1" allowOverlap="1" wp14:anchorId="4DB50BCE" wp14:editId="3D51CD20">
+                <wp:simplePos x="0" y="0"/>
+                <wp:positionH relativeFrom="margin">
+                  <wp:posOffset>3931920</wp:posOffset>
+                </wp:positionH>
+                <wp:positionV relativeFrom="paragraph">
+                  <wp:posOffset>403225</wp:posOffset>
+                </wp:positionV>
+                <wp:extent cx="2057400" cy="1404620"/>
+                <wp:effectExtent l="0" t="0" r="19050" b="26670"/>
+                <wp:wrapThrough wrapText="bothSides">
+                  <wp:wrapPolygon edited="0">
+                    <wp:start x="0" y="0"/>
+                    <wp:lineTo x="0" y="21707"/>
+                    <wp:lineTo x="21600" y="21707"/>
+                    <wp:lineTo x="21600" y="0"/>
+                    <wp:lineTo x="0" y="0"/>
+                  </wp:wrapPolygon>
+                </wp:wrapThrough>
+                <wp:docPr id="208" name="Zone de texte 2"/>
+                <wp:cNvGraphicFramePr>
+                  <a:graphicFrameLocks xmlns:a="http://schemas.openxmlformats.org/drawingml/2006/main"/>
+                </wp:cNvGraphicFramePr>
+                <a:graphic xmlns:a="http://schemas.openxmlformats.org/drawingml/2006/main">
+                  <a:graphicData uri="http://schemas.microsoft.com/office/word/2010/wordprocessingShape">
+                    <wps:wsp>
+                      <wps:cNvSpPr txBox="1">
+                        <a:spLocks noChangeArrowheads="1"/>
+                      </wps:cNvSpPr>
+                      <wps:spPr bwMode="auto">
+                        <a:xfrm>
+                          <a:off x="0" y="0"/>
+                          <a:ext cx="2057400" cy="1404620"/>
+                        </a:xfrm>
+                        <a:prstGeom prst="rect">
+                          <a:avLst/>
+                        </a:prstGeom>
+                        <a:solidFill>
+                          <a:srgbClr val="FFFFFF"/>
+                        </a:solidFill>
+                        <a:ln w="9525">
+                          <a:solidFill>
+                            <a:srgbClr val="000000"/>
+                          </a:solidFill>
+                          <a:miter lim="800000"/>
+                          <a:headEnd/>
+                          <a:tailEnd/>
+                        </a:ln>
+                      </wps:spPr>
+                      <wps:txbx>
+                        <w:txbxContent>
+                          <w:p>
+                            <w:pPr>
+                              <w:jc w:val="left"/>
+                            </w:pPr>
+                            <w:r>
+                              <w:t>La question est choisie aléatoirement dans la catégorie sélectionnée, ou dans la Racine de la banque de question</w:t>
+                            </w:r>
+                          </w:p>
+                        </w:txbxContent>
+                      </wps:txbx>
+                      <wps:bodyPr rot="0" vert="horz" wrap="square" lIns="91440" tIns="45720" rIns="91440" bIns="45720" anchor="t" anchorCtr="0">
+                        <a:spAutoFit/>
+                      </wps:bodyPr>
+                    </wps:wsp>
+                  </a:graphicData>
+                </a:graphic>
+                <wp14:sizeRelH relativeFrom="margin">
+                  <wp14:pctWidth>0</wp14:pctWidth>
+                </wp14:sizeRelH>
+                <wp14:sizeRelV relativeFrom="margin">
+                  <wp14:pctHeight>20000</wp14:pctHeight>
+                </wp14:sizeRelV>
+              </wp:anchor>
+            </w:drawing>
+          </mc:Choice>
+          <mc:Fallback>
+            <w:pict>
+              <v:shape w14:anchorId="4DB50BCE" id="_x0000_s1034" type="#_x0000_t202" style="position:absolute;margin-left:309.6pt;margin-top:31.75pt;width:162pt;height:110.6pt;z-index:251736064;visibility:visible;mso-wrap-style:square;mso-width-percent:0;mso-height-percent:200;mso-wrap-distance-left:9pt;mso-wrap-distance-top:3.6pt;mso-wrap-distance-right:9pt;mso-wrap-distance-bottom:3.6pt;mso-position-horizontal:absolute;mso-position-horizontal-relative:margin;mso-position-vertical:absolute;mso-position-vertical-relative:text;mso-width-percent:0;mso-height-percent:200;mso-width-relative:margin;mso-height-relative:margin;v-text-anchor:top" o:gfxdata="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">
+                <v:textbox style="mso-fit-shape-to-text:t">
+                  <w:txbxContent>
+                    <w:p>
+                      <w:pPr>
+                        <w:jc w:val="left"/>
+                      </w:pPr>
+                      <w:r>
+                        <w:t>La question est choisie aléatoirement dans la catégorie sélectionnée, ou dans la Racine de la banque de question</w:t>
+                      </w:r>
+                    </w:p>
+                  </w:txbxContent>
+                </v:textbox>
+                <w10:wrap type="through" anchorx="margin"/>
+              </v:shape>
+            </w:pict>
+          </mc:Fallback>
+        </mc:AlternateContent>
+      </w:r>
+      <w:r>
+        <w:rPr>
+          <w:noProof/>
           <w:szCs w:val="24"/>
         </w:rPr>
-      </w:pPr>
-    </w:p>
-    <w:p>
-      <w:pPr>
-        <w:jc w:val="left"/>
-        <w:rPr>
-          <w:szCs w:val="24"/>
-        </w:rPr>
-      </w:pPr>
-    </w:p>
-    <w:p>
-      <w:pPr>
-        <w:jc w:val="left"/>
-        <w:rPr>
-          <w:szCs w:val="24"/>
-        </w:rPr>
-      </w:pPr>
-      <w:r>
-        <w:rPr>
-          <w:szCs w:val="24"/>
-        </w:rPr>
-        <w:t>- une question aléatoire</w:t>
-      </w:r>
-    </w:p>
-    <w:p>
-      <w:pPr>
-        <w:jc w:val="left"/>
-        <w:rPr>
-          <w:szCs w:val="24"/>
-        </w:rPr>
-      </w:pPr>
-      <w:r>
-        <w:rPr>
-          <w:szCs w:val="24"/>
-        </w:rPr>
         <w:drawing>
-          <wp:inline distT="0" distB="0" distL="0" distR="0" wp14:anchorId="706A5864" wp14:editId="1D097377">
+          <wp:inline distT="0" distB="0" distL="0" distR="0" wp14:anchorId="706A5864" wp14:editId="49CCB19C">
             <wp:extent cx="3588215" cy="2444750"/>
             <wp:effectExtent l="19050" t="19050" r="12700" b="12700"/>
             <wp:docPr id="204" name="Image 204"/>
@@ -8114,33 +8324,675 @@
           </wp:inline>
         </w:drawing>
       </w:r>
-      <w:r>
-        <w:rPr>
-          <w:szCs w:val="24"/>
-        </w:rPr>
-        <w:br w:type="page"/>
-      </w:r>
     </w:p>
     <w:p>
       <w:pPr>
-        <w:pStyle w:val="Titre1"/>
-      </w:pPr>
-      <w:bookmarkStart w:id="9" w:name="_Toc216856954"/>
+        <w:jc w:val="left"/>
+        <w:rPr>
+          <w:rFonts w:ascii="Open Sans SemiBold" w:eastAsiaTheme="majorEastAsia" w:hAnsi="Open Sans SemiBold" w:cstheme="majorBidi"/>
+          <w:color w:val="660033"/>
+          <w:sz w:val="26"/>
+          <w:szCs w:val="26"/>
+        </w:rPr>
+      </w:pPr>
+      <w:r>
+        <w:br w:type="page"/>
+      </w:r>
+    </w:p>
+    <w:p>
+      <w:pPr>
+        <w:pStyle w:val="Titre2"/>
+        <w:numPr>
+          <w:ilvl w:val="1"/>
+          <w:numId w:val="31"/>
+        </w:numPr>
+      </w:pPr>
+      <w:bookmarkStart w:id="8" w:name="_Toc216880137"/>
       <w:r>
         <w:lastRenderedPageBreak/>
-        <w:t>Modifications majeures/ajouts</w:t>
-      </w:r>
-      <w:bookmarkEnd w:id="9"/>
+        <w:t>Intervenir dans un</w:t>
+      </w:r>
+      <w:r>
+        <w:t>e activité interactive (H5P)</w:t>
+      </w:r>
+      <w:bookmarkEnd w:id="8"/>
     </w:p>
-    <w:p/>
-    <w:p/>
+    <w:p>
+      <w:r>
+        <w:t>Les activité H5P intégrées se présentent comme suit dans un espace de cours</w:t>
+      </w:r>
+    </w:p>
+    <w:p>
+      <w:r>
+        <w:drawing>
+          <wp:inline distT="0" distB="0" distL="0" distR="0" wp14:anchorId="54BB79B2" wp14:editId="145A5070">
+            <wp:extent cx="5760720" cy="841375"/>
+            <wp:effectExtent l="19050" t="19050" r="11430" b="15875"/>
+            <wp:docPr id="211" name="Image 211"/>
+            <wp:cNvGraphicFramePr>
+              <a:graphicFrameLocks xmlns:a="http://schemas.openxmlformats.org/drawingml/2006/main" noChangeAspect="1"/>
+            </wp:cNvGraphicFramePr>
+            <a:graphic xmlns:a="http://schemas.openxmlformats.org/drawingml/2006/main">
+              <a:graphicData uri="http://schemas.openxmlformats.org/drawingml/2006/picture">
+                <pic:pic xmlns:pic="http://schemas.openxmlformats.org/drawingml/2006/picture">
+                  <pic:nvPicPr>
+                    <pic:cNvPr id="1" name=""/>
+                    <pic:cNvPicPr/>
+                  </pic:nvPicPr>
+                  <pic:blipFill>
+                    <a:blip r:embed="rId47"/>
+                    <a:stretch>
+                      <a:fillRect/>
+                    </a:stretch>
+                  </pic:blipFill>
+                  <pic:spPr>
+                    <a:xfrm>
+                      <a:off x="0" y="0"/>
+                      <a:ext cx="5760720" cy="841375"/>
+                    </a:xfrm>
+                    <a:prstGeom prst="rect">
+                      <a:avLst/>
+                    </a:prstGeom>
+                    <a:ln>
+                      <a:solidFill>
+                        <a:schemeClr val="tx1"/>
+                      </a:solidFill>
+                    </a:ln>
+                  </pic:spPr>
+                </pic:pic>
+              </a:graphicData>
+            </a:graphic>
+          </wp:inline>
+        </w:drawing>
+      </w:r>
+    </w:p>
+    <w:p>
+      <w:pPr>
+        <w:jc w:val="left"/>
+        <w:rPr>
+          <w:szCs w:val="24"/>
+        </w:rPr>
+      </w:pPr>
+      <w:r>
+        <w:rPr>
+          <w:szCs w:val="24"/>
+        </w:rPr>
+        <w:t>Cliquer sur les trois points verticaux pour afficher les paramètres :</w:t>
+      </w:r>
+    </w:p>
+    <w:p>
+      <w:pPr>
+        <w:jc w:val="left"/>
+        <w:rPr>
+          <w:szCs w:val="24"/>
+        </w:rPr>
+      </w:pPr>
+      <w:r>
+        <w:rPr>
+          <w:noProof/>
+        </w:rPr>
+        <mc:AlternateContent>
+          <mc:Choice Requires="wps">
+            <w:drawing>
+              <wp:anchor distT="0" distB="0" distL="114300" distR="114300" simplePos="0" relativeHeight="251744256" behindDoc="0" locked="0" layoutInCell="1" allowOverlap="1" wp14:anchorId="4B56E117" wp14:editId="6221684E">
+                <wp:simplePos x="0" y="0"/>
+                <wp:positionH relativeFrom="column">
+                  <wp:posOffset>532765</wp:posOffset>
+                </wp:positionH>
+                <wp:positionV relativeFrom="paragraph">
+                  <wp:posOffset>601345</wp:posOffset>
+                </wp:positionV>
+                <wp:extent cx="3840480" cy="1360170"/>
+                <wp:effectExtent l="0" t="57150" r="7620" b="30480"/>
+                <wp:wrapNone/>
+                <wp:docPr id="214" name="Connecteur droit avec flèche 214"/>
+                <wp:cNvGraphicFramePr/>
+                <a:graphic xmlns:a="http://schemas.openxmlformats.org/drawingml/2006/main">
+                  <a:graphicData uri="http://schemas.microsoft.com/office/word/2010/wordprocessingShape">
+                    <wps:wsp>
+                      <wps:cNvCnPr/>
+                      <wps:spPr>
+                        <a:xfrm flipH="1" flipV="1">
+                          <a:off x="0" y="0"/>
+                          <a:ext cx="3840480" cy="1360170"/>
+                        </a:xfrm>
+                        <a:prstGeom prst="straightConnector1">
+                          <a:avLst/>
+                        </a:prstGeom>
+                        <a:ln w="38100">
+                          <a:solidFill>
+                            <a:schemeClr val="tx1"/>
+                          </a:solidFill>
+                          <a:tailEnd type="triangle"/>
+                        </a:ln>
+                      </wps:spPr>
+                      <wps:style>
+                        <a:lnRef idx="1">
+                          <a:schemeClr val="accent1"/>
+                        </a:lnRef>
+                        <a:fillRef idx="0">
+                          <a:schemeClr val="accent1"/>
+                        </a:fillRef>
+                        <a:effectRef idx="0">
+                          <a:schemeClr val="accent1"/>
+                        </a:effectRef>
+                        <a:fontRef idx="minor">
+                          <a:schemeClr val="tx1"/>
+                        </a:fontRef>
+                      </wps:style>
+                      <wps:bodyPr/>
+                    </wps:wsp>
+                  </a:graphicData>
+                </a:graphic>
+                <wp14:sizeRelH relativeFrom="margin">
+                  <wp14:pctWidth>0</wp14:pctWidth>
+                </wp14:sizeRelH>
+                <wp14:sizeRelV relativeFrom="margin">
+                  <wp14:pctHeight>0</wp14:pctHeight>
+                </wp14:sizeRelV>
+              </wp:anchor>
+            </w:drawing>
+          </mc:Choice>
+          <mc:Fallback>
+            <w:pict>
+              <v:shape w14:anchorId="6AE351BE" id="Connecteur droit avec flèche 214" o:spid="_x0000_s1026" type="#_x0000_t32" style="position:absolute;margin-left:41.95pt;margin-top:47.35pt;width:302.4pt;height:107.1pt;flip:x y;z-index:251744256;visibility:visible;mso-wrap-style:square;mso-width-percent:0;mso-height-percent:0;mso-wrap-distance-left:9pt;mso-wrap-distance-top:0;mso-wrap-distance-right:9pt;mso-wrap-distance-bottom:0;mso-position-horizontal:absolute;mso-position-horizontal-relative:text;mso-position-vertical:absolute;mso-position-vertical-relative:text;mso-width-percent:0;mso-height-percent:0;mso-width-relative:margin;mso-height-relative:margin" o:gfxdata="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" strokecolor="black [3213]" strokeweight="3pt">
+                <v:stroke endarrow="block" joinstyle="miter"/>
+              </v:shape>
+            </w:pict>
+          </mc:Fallback>
+        </mc:AlternateContent>
+      </w:r>
+      <w:r>
+        <w:rPr>
+          <w:noProof/>
+        </w:rPr>
+        <mc:AlternateContent>
+          <mc:Choice Requires="wps">
+            <w:drawing>
+              <wp:anchor distT="0" distB="0" distL="114300" distR="114300" simplePos="0" relativeHeight="251742208" behindDoc="0" locked="0" layoutInCell="1" allowOverlap="1" wp14:anchorId="0EDE3DDC" wp14:editId="0E7E5349">
+                <wp:simplePos x="0" y="0"/>
+                <wp:positionH relativeFrom="margin">
+                  <wp:posOffset>22225</wp:posOffset>
+                </wp:positionH>
+                <wp:positionV relativeFrom="paragraph">
+                  <wp:posOffset>342265</wp:posOffset>
+                </wp:positionV>
+                <wp:extent cx="411480" cy="304800"/>
+                <wp:effectExtent l="0" t="0" r="26670" b="19050"/>
+                <wp:wrapNone/>
+                <wp:docPr id="213" name="Rectangle 213"/>
+                <wp:cNvGraphicFramePr/>
+                <a:graphic xmlns:a="http://schemas.openxmlformats.org/drawingml/2006/main">
+                  <a:graphicData uri="http://schemas.microsoft.com/office/word/2010/wordprocessingShape">
+                    <wps:wsp>
+                      <wps:cNvSpPr/>
+                      <wps:spPr>
+                        <a:xfrm>
+                          <a:off x="0" y="0"/>
+                          <a:ext cx="411480" cy="304800"/>
+                        </a:xfrm>
+                        <a:prstGeom prst="rect">
+                          <a:avLst/>
+                        </a:prstGeom>
+                        <a:solidFill>
+                          <a:srgbClr val="FF0000">
+                            <a:alpha val="23000"/>
+                          </a:srgbClr>
+                        </a:solidFill>
+                        <a:ln>
+                          <a:solidFill>
+                            <a:schemeClr val="tx1"/>
+                          </a:solidFill>
+                        </a:ln>
+                      </wps:spPr>
+                      <wps:style>
+                        <a:lnRef idx="2">
+                          <a:schemeClr val="accent1">
+                            <a:shade val="50000"/>
+                          </a:schemeClr>
+                        </a:lnRef>
+                        <a:fillRef idx="1">
+                          <a:schemeClr val="accent1"/>
+                        </a:fillRef>
+                        <a:effectRef idx="0">
+                          <a:schemeClr val="accent1"/>
+                        </a:effectRef>
+                        <a:fontRef idx="minor">
+                          <a:schemeClr val="lt1"/>
+                        </a:fontRef>
+                      </wps:style>
+                      <wps:bodyPr rot="0" spcFirstLastPara="0" vertOverflow="overflow" horzOverflow="overflow" vert="horz" wrap="square" lIns="91440" tIns="45720" rIns="91440" bIns="45720" numCol="1" spcCol="0" rtlCol="0" fromWordArt="0" anchor="ctr" anchorCtr="0" forceAA="0" compatLnSpc="1">
+                        <a:prstTxWarp prst="textNoShape">
+                          <a:avLst/>
+                        </a:prstTxWarp>
+                        <a:noAutofit/>
+                      </wps:bodyPr>
+                    </wps:wsp>
+                  </a:graphicData>
+                </a:graphic>
+                <wp14:sizeRelH relativeFrom="margin">
+                  <wp14:pctWidth>0</wp14:pctWidth>
+                </wp14:sizeRelH>
+                <wp14:sizeRelV relativeFrom="margin">
+                  <wp14:pctHeight>0</wp14:pctHeight>
+                </wp14:sizeRelV>
+              </wp:anchor>
+            </w:drawing>
+          </mc:Choice>
+          <mc:Fallback>
+            <w:pict>
+              <v:rect w14:anchorId="76F59055" id="Rectangle 213" o:spid="_x0000_s1026" style="position:absolute;margin-left:1.75pt;margin-top:26.95pt;width:32.4pt;height:24pt;z-index:251742208;visibility:visible;mso-wrap-style:square;mso-width-percent:0;mso-height-percent:0;mso-wrap-distance-left:9pt;mso-wrap-distance-top:0;mso-wrap-distance-right:9pt;mso-wrap-distance-bottom:0;mso-position-horizontal:absolute;mso-position-horizontal-relative:margin;mso-position-vertical:absolute;mso-position-vertical-relative:text;mso-width-percent:0;mso-height-percent:0;mso-width-relative:margin;mso-height-relative:margin;v-text-anchor:middle" o:gfxdata="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" fillcolor="red" strokecolor="black [3213]" strokeweight="1pt">
+                <v:fill opacity="15163f"/>
+                <w10:wrap anchorx="margin"/>
+              </v:rect>
+            </w:pict>
+          </mc:Fallback>
+        </mc:AlternateContent>
+      </w:r>
+      <w:r>
+        <w:rPr>
+          <w:szCs w:val="24"/>
+        </w:rPr>
+        <w:drawing>
+          <wp:inline distT="0" distB="0" distL="0" distR="0" wp14:anchorId="7FE699D1" wp14:editId="354F7EDF">
+            <wp:extent cx="4404360" cy="1853599"/>
+            <wp:effectExtent l="19050" t="19050" r="15240" b="13335"/>
+            <wp:docPr id="212" name="Image 212"/>
+            <wp:cNvGraphicFramePr>
+              <a:graphicFrameLocks xmlns:a="http://schemas.openxmlformats.org/drawingml/2006/main" noChangeAspect="1"/>
+            </wp:cNvGraphicFramePr>
+            <a:graphic xmlns:a="http://schemas.openxmlformats.org/drawingml/2006/main">
+              <a:graphicData uri="http://schemas.openxmlformats.org/drawingml/2006/picture">
+                <pic:pic xmlns:pic="http://schemas.openxmlformats.org/drawingml/2006/picture">
+                  <pic:nvPicPr>
+                    <pic:cNvPr id="1" name=""/>
+                    <pic:cNvPicPr/>
+                  </pic:nvPicPr>
+                  <pic:blipFill>
+                    <a:blip r:embed="rId48"/>
+                    <a:stretch>
+                      <a:fillRect/>
+                    </a:stretch>
+                  </pic:blipFill>
+                  <pic:spPr>
+                    <a:xfrm>
+                      <a:off x="0" y="0"/>
+                      <a:ext cx="4407366" cy="1854864"/>
+                    </a:xfrm>
+                    <a:prstGeom prst="rect">
+                      <a:avLst/>
+                    </a:prstGeom>
+                    <a:ln>
+                      <a:solidFill>
+                        <a:schemeClr val="tx1"/>
+                      </a:solidFill>
+                    </a:ln>
+                  </pic:spPr>
+                </pic:pic>
+              </a:graphicData>
+            </a:graphic>
+          </wp:inline>
+        </w:drawing>
+      </w:r>
+    </w:p>
+    <w:p>
+      <w:pPr>
+        <w:jc w:val="left"/>
+        <w:rPr>
+          <w:szCs w:val="24"/>
+        </w:rPr>
+      </w:pPr>
+      <w:r>
+        <w:rPr>
+          <w:szCs w:val="24"/>
+        </w:rPr>
+        <w:t xml:space="preserve">Pour procéder à une modification mineure dans le H5P, cliquer sur </w:t>
+      </w:r>
+      <w:r>
+        <w:rPr>
+          <w:b/>
+          <w:bCs/>
+          <w:szCs w:val="24"/>
+        </w:rPr>
+        <w:t>H5P</w:t>
+      </w:r>
+      <w:r>
+        <w:rPr>
+          <w:szCs w:val="24"/>
+        </w:rPr>
+        <w:t xml:space="preserve"> pour afficher le </w:t>
+      </w:r>
+      <w:r>
+        <w:rPr>
+          <w:b/>
+          <w:bCs/>
+          <w:szCs w:val="24"/>
+        </w:rPr>
+        <w:t>mode prévisualisation</w:t>
+      </w:r>
+    </w:p>
+    <w:p>
+      <w:pPr>
+        <w:jc w:val="left"/>
+        <w:rPr>
+          <w:szCs w:val="24"/>
+        </w:rPr>
+      </w:pPr>
+      <w:r>
+        <w:rPr>
+          <w:szCs w:val="24"/>
+        </w:rPr>
+        <w:t>La modification du contenu H5P n’est possible qu’en mode prévisualisation.</w:t>
+      </w:r>
+    </w:p>
+    <w:p>
+      <w:pPr>
+        <w:jc w:val="left"/>
+        <w:rPr>
+          <w:szCs w:val="24"/>
+        </w:rPr>
+      </w:pPr>
+      <w:r>
+        <w:rPr>
+          <w:noProof/>
+        </w:rPr>
+        <mc:AlternateContent>
+          <mc:Choice Requires="wps">
+            <w:drawing>
+              <wp:anchor distT="0" distB="0" distL="114300" distR="114300" simplePos="0" relativeHeight="251746304" behindDoc="0" locked="0" layoutInCell="1" allowOverlap="1" wp14:anchorId="645A484B" wp14:editId="45BADC1E">
+                <wp:simplePos x="0" y="0"/>
+                <wp:positionH relativeFrom="margin">
+                  <wp:posOffset>4533265</wp:posOffset>
+                </wp:positionH>
+                <wp:positionV relativeFrom="paragraph">
+                  <wp:posOffset>713105</wp:posOffset>
+                </wp:positionV>
+                <wp:extent cx="1158240" cy="304800"/>
+                <wp:effectExtent l="0" t="0" r="22860" b="19050"/>
+                <wp:wrapNone/>
+                <wp:docPr id="216" name="Rectangle 216"/>
+                <wp:cNvGraphicFramePr/>
+                <a:graphic xmlns:a="http://schemas.openxmlformats.org/drawingml/2006/main">
+                  <a:graphicData uri="http://schemas.microsoft.com/office/word/2010/wordprocessingShape">
+                    <wps:wsp>
+                      <wps:cNvSpPr/>
+                      <wps:spPr>
+                        <a:xfrm>
+                          <a:off x="0" y="0"/>
+                          <a:ext cx="1158240" cy="304800"/>
+                        </a:xfrm>
+                        <a:prstGeom prst="rect">
+                          <a:avLst/>
+                        </a:prstGeom>
+                        <a:solidFill>
+                          <a:srgbClr val="FF0000">
+                            <a:alpha val="23000"/>
+                          </a:srgbClr>
+                        </a:solidFill>
+                        <a:ln>
+                          <a:solidFill>
+                            <a:schemeClr val="tx1"/>
+                          </a:solidFill>
+                        </a:ln>
+                      </wps:spPr>
+                      <wps:style>
+                        <a:lnRef idx="2">
+                          <a:schemeClr val="accent1">
+                            <a:shade val="50000"/>
+                          </a:schemeClr>
+                        </a:lnRef>
+                        <a:fillRef idx="1">
+                          <a:schemeClr val="accent1"/>
+                        </a:fillRef>
+                        <a:effectRef idx="0">
+                          <a:schemeClr val="accent1"/>
+                        </a:effectRef>
+                        <a:fontRef idx="minor">
+                          <a:schemeClr val="lt1"/>
+                        </a:fontRef>
+                      </wps:style>
+                      <wps:bodyPr rot="0" spcFirstLastPara="0" vertOverflow="overflow" horzOverflow="overflow" vert="horz" wrap="square" lIns="91440" tIns="45720" rIns="91440" bIns="45720" numCol="1" spcCol="0" rtlCol="0" fromWordArt="0" anchor="ctr" anchorCtr="0" forceAA="0" compatLnSpc="1">
+                        <a:prstTxWarp prst="textNoShape">
+                          <a:avLst/>
+                        </a:prstTxWarp>
+                        <a:noAutofit/>
+                      </wps:bodyPr>
+                    </wps:wsp>
+                  </a:graphicData>
+                </a:graphic>
+                <wp14:sizeRelH relativeFrom="margin">
+                  <wp14:pctWidth>0</wp14:pctWidth>
+                </wp14:sizeRelH>
+                <wp14:sizeRelV relativeFrom="margin">
+                  <wp14:pctHeight>0</wp14:pctHeight>
+                </wp14:sizeRelV>
+              </wp:anchor>
+            </w:drawing>
+          </mc:Choice>
+          <mc:Fallback>
+            <w:pict>
+              <v:rect w14:anchorId="5A926304" id="Rectangle 216" o:spid="_x0000_s1026" style="position:absolute;margin-left:356.95pt;margin-top:56.15pt;width:91.2pt;height:24pt;z-index:251746304;visibility:visible;mso-wrap-style:square;mso-width-percent:0;mso-height-percent:0;mso-wrap-distance-left:9pt;mso-wrap-distance-top:0;mso-wrap-distance-right:9pt;mso-wrap-distance-bottom:0;mso-position-horizontal:absolute;mso-position-horizontal-relative:margin;mso-position-vertical:absolute;mso-position-vertical-relative:text;mso-width-percent:0;mso-height-percent:0;mso-width-relative:margin;mso-height-relative:margin;v-text-anchor:middle" o:gfxdata="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" fillcolor="red" strokecolor="black [3213]" strokeweight="1pt">
+                <v:fill opacity="15163f"/>
+                <w10:wrap anchorx="margin"/>
+              </v:rect>
+            </w:pict>
+          </mc:Fallback>
+        </mc:AlternateContent>
+      </w:r>
+      <w:r>
+        <w:rPr>
+          <w:szCs w:val="24"/>
+        </w:rPr>
+        <w:drawing>
+          <wp:inline distT="0" distB="0" distL="0" distR="0" wp14:anchorId="589BA5E1" wp14:editId="0989FA98">
+            <wp:extent cx="5760720" cy="1835150"/>
+            <wp:effectExtent l="19050" t="19050" r="11430" b="12700"/>
+            <wp:docPr id="215" name="Image 215"/>
+            <wp:cNvGraphicFramePr>
+              <a:graphicFrameLocks xmlns:a="http://schemas.openxmlformats.org/drawingml/2006/main" noChangeAspect="1"/>
+            </wp:cNvGraphicFramePr>
+            <a:graphic xmlns:a="http://schemas.openxmlformats.org/drawingml/2006/main">
+              <a:graphicData uri="http://schemas.openxmlformats.org/drawingml/2006/picture">
+                <pic:pic xmlns:pic="http://schemas.openxmlformats.org/drawingml/2006/picture">
+                  <pic:nvPicPr>
+                    <pic:cNvPr id="1" name=""/>
+                    <pic:cNvPicPr/>
+                  </pic:nvPicPr>
+                  <pic:blipFill>
+                    <a:blip r:embed="rId49"/>
+                    <a:stretch>
+                      <a:fillRect/>
+                    </a:stretch>
+                  </pic:blipFill>
+                  <pic:spPr>
+                    <a:xfrm>
+                      <a:off x="0" y="0"/>
+                      <a:ext cx="5760720" cy="1835150"/>
+                    </a:xfrm>
+                    <a:prstGeom prst="rect">
+                      <a:avLst/>
+                    </a:prstGeom>
+                    <a:ln>
+                      <a:solidFill>
+                        <a:schemeClr val="tx1"/>
+                      </a:solidFill>
+                    </a:ln>
+                  </pic:spPr>
+                </pic:pic>
+              </a:graphicData>
+            </a:graphic>
+          </wp:inline>
+        </w:drawing>
+      </w:r>
+    </w:p>
+    <w:p>
+      <w:pPr>
+        <w:jc w:val="left"/>
+        <w:rPr>
+          <w:szCs w:val="24"/>
+        </w:rPr>
+      </w:pPr>
+      <w:r>
+        <w:rPr>
+          <w:szCs w:val="24"/>
+        </w:rPr>
+        <w:br w:type="page"/>
+      </w:r>
+    </w:p>
+    <w:p>
+      <w:pPr>
+        <w:jc w:val="left"/>
+        <w:rPr>
+          <w:szCs w:val="24"/>
+        </w:rPr>
+      </w:pPr>
+      <w:r>
+        <w:rPr>
+          <w:szCs w:val="24"/>
+        </w:rPr>
+        <w:lastRenderedPageBreak/>
+        <w:t>Les options de modification se présente</w:t>
+      </w:r>
+      <w:r>
+        <w:rPr>
+          <w:szCs w:val="24"/>
+        </w:rPr>
+        <w:t>nt</w:t>
+      </w:r>
+      <w:r>
+        <w:rPr>
+          <w:szCs w:val="24"/>
+        </w:rPr>
+        <w:t xml:space="preserve"> comme suit :</w:t>
+      </w:r>
+    </w:p>
+    <w:p>
+      <w:pPr>
+        <w:jc w:val="left"/>
+        <w:rPr>
+          <w:szCs w:val="24"/>
+        </w:rPr>
+      </w:pPr>
+      <w:r>
+        <w:rPr>
+          <w:szCs w:val="24"/>
+        </w:rPr>
+        <w:drawing>
+          <wp:inline distT="0" distB="0" distL="0" distR="0" wp14:anchorId="3A3B5D52" wp14:editId="2B19328C">
+            <wp:extent cx="3783048" cy="1924050"/>
+            <wp:effectExtent l="19050" t="19050" r="27305" b="19050"/>
+            <wp:docPr id="218" name="Image 218"/>
+            <wp:cNvGraphicFramePr>
+              <a:graphicFrameLocks xmlns:a="http://schemas.openxmlformats.org/drawingml/2006/main" noChangeAspect="1"/>
+            </wp:cNvGraphicFramePr>
+            <a:graphic xmlns:a="http://schemas.openxmlformats.org/drawingml/2006/main">
+              <a:graphicData uri="http://schemas.openxmlformats.org/drawingml/2006/picture">
+                <pic:pic xmlns:pic="http://schemas.openxmlformats.org/drawingml/2006/picture">
+                  <pic:nvPicPr>
+                    <pic:cNvPr id="1" name=""/>
+                    <pic:cNvPicPr/>
+                  </pic:nvPicPr>
+                  <pic:blipFill>
+                    <a:blip r:embed="rId50"/>
+                    <a:stretch>
+                      <a:fillRect/>
+                    </a:stretch>
+                  </pic:blipFill>
+                  <pic:spPr>
+                    <a:xfrm>
+                      <a:off x="0" y="0"/>
+                      <a:ext cx="3786623" cy="1925868"/>
+                    </a:xfrm>
+                    <a:prstGeom prst="rect">
+                      <a:avLst/>
+                    </a:prstGeom>
+                    <a:ln>
+                      <a:solidFill>
+                        <a:schemeClr val="tx1"/>
+                      </a:solidFill>
+                    </a:ln>
+                  </pic:spPr>
+                </pic:pic>
+              </a:graphicData>
+            </a:graphic>
+          </wp:inline>
+        </w:drawing>
+      </w:r>
+    </w:p>
+    <w:p>
+      <w:pPr>
+        <w:jc w:val="left"/>
+        <w:rPr>
+          <w:szCs w:val="24"/>
+        </w:rPr>
+      </w:pPr>
+      <w:r>
+        <w:rPr>
+          <w:szCs w:val="24"/>
+        </w:rPr>
+        <w:t>Pour des modifications mineures, repérer les zones de texte ou d’images comportant des options de mise en forme :</w:t>
+      </w:r>
+    </w:p>
+    <w:p>
+      <w:pPr>
+        <w:jc w:val="left"/>
+        <w:rPr>
+          <w:szCs w:val="24"/>
+        </w:rPr>
+      </w:pPr>
+      <w:r>
+        <w:rPr>
+          <w:szCs w:val="24"/>
+        </w:rPr>
+        <w:drawing>
+          <wp:inline distT="0" distB="0" distL="0" distR="0" wp14:anchorId="21AECD7C" wp14:editId="396B61A0">
+            <wp:extent cx="4451350" cy="2503884"/>
+            <wp:effectExtent l="19050" t="19050" r="25400" b="10795"/>
+            <wp:docPr id="219" name="Image 219"/>
+            <wp:cNvGraphicFramePr>
+              <a:graphicFrameLocks xmlns:a="http://schemas.openxmlformats.org/drawingml/2006/main" noChangeAspect="1"/>
+            </wp:cNvGraphicFramePr>
+            <a:graphic xmlns:a="http://schemas.openxmlformats.org/drawingml/2006/main">
+              <a:graphicData uri="http://schemas.openxmlformats.org/drawingml/2006/picture">
+                <pic:pic xmlns:pic="http://schemas.openxmlformats.org/drawingml/2006/picture">
+                  <pic:nvPicPr>
+                    <pic:cNvPr id="1" name=""/>
+                    <pic:cNvPicPr/>
+                  </pic:nvPicPr>
+                  <pic:blipFill>
+                    <a:blip r:embed="rId51"/>
+                    <a:stretch>
+                      <a:fillRect/>
+                    </a:stretch>
+                  </pic:blipFill>
+                  <pic:spPr>
+                    <a:xfrm>
+                      <a:off x="0" y="0"/>
+                      <a:ext cx="4455668" cy="2506313"/>
+                    </a:xfrm>
+                    <a:prstGeom prst="rect">
+                      <a:avLst/>
+                    </a:prstGeom>
+                    <a:ln>
+                      <a:solidFill>
+                        <a:schemeClr val="tx1"/>
+                      </a:solidFill>
+                    </a:ln>
+                  </pic:spPr>
+                </pic:pic>
+              </a:graphicData>
+            </a:graphic>
+          </wp:inline>
+        </w:drawing>
+      </w:r>
+    </w:p>
     <w:sectPr>
-      <w:headerReference w:type="even" r:id="rId47"/>
-      <w:headerReference w:type="default" r:id="rId48"/>
-      <w:footerReference w:type="even" r:id="rId49"/>
-      <w:footerReference w:type="default" r:id="rId50"/>
-      <w:headerReference w:type="first" r:id="rId51"/>
-      <w:footerReference w:type="first" r:id="rId52"/>
+      <w:headerReference w:type="even" r:id="rId52"/>
+      <w:headerReference w:type="default" r:id="rId53"/>
+      <w:footerReference w:type="even" r:id="rId54"/>
+      <w:footerReference w:type="default" r:id="rId55"/>
+      <w:headerReference w:type="first" r:id="rId56"/>
+      <w:footerReference w:type="first" r:id="rId57"/>
       <w:type w:val="continuous"/>
       <w:pgSz w:w="11906" w:h="16838"/>
       <w:pgMar w:top="1276" w:right="1417" w:bottom="568" w:left="1417" w:header="708" w:footer="359" w:gutter="0"/>
@@ -9130,6 +9982,127 @@
     </w:lvl>
   </w:abstractNum>
   <w:abstractNum w:abstractNumId="5" w15:restartNumberingAfterBreak="0">
+    <w:nsid w:val="17960FD9"/>
+    <w:multiLevelType w:val="multilevel"/>
+    <w:tmpl w:val="16286EB4"/>
+    <w:lvl w:ilvl="0">
+      <w:start w:val="1"/>
+      <w:numFmt w:val="decimal"/>
+      <w:lvlText w:val="%1."/>
+      <w:lvlJc w:val="left"/>
+      <w:pPr>
+        <w:ind w:left="1080" w:hanging="720"/>
+      </w:pPr>
+      <w:rPr>
+        <w:rFonts w:hint="default"/>
+      </w:rPr>
+    </w:lvl>
+    <w:lvl w:ilvl="1">
+      <w:start w:val="1"/>
+      <w:numFmt w:val="decimal"/>
+      <w:isLgl/>
+      <w:lvlText w:val="%1.%2."/>
+      <w:lvlJc w:val="left"/>
+      <w:pPr>
+        <w:ind w:left="1080" w:hanging="720"/>
+      </w:pPr>
+      <w:rPr>
+        <w:rFonts w:hint="default"/>
+      </w:rPr>
+    </w:lvl>
+    <w:lvl w:ilvl="2">
+      <w:start w:val="1"/>
+      <w:numFmt w:val="decimal"/>
+      <w:isLgl/>
+      <w:lvlText w:val="%1.%2.%3."/>
+      <w:lvlJc w:val="left"/>
+      <w:pPr>
+        <w:ind w:left="1080" w:hanging="720"/>
+      </w:pPr>
+      <w:rPr>
+        <w:rFonts w:hint="default"/>
+      </w:rPr>
+    </w:lvl>
+    <w:lvl w:ilvl="3">
+      <w:start w:val="1"/>
+      <w:numFmt w:val="decimal"/>
+      <w:isLgl/>
+      <w:lvlText w:val="%1.%2.%3.%4."/>
+      <w:lvlJc w:val="left"/>
+      <w:pPr>
+        <w:ind w:left="1440" w:hanging="1080"/>
+      </w:pPr>
+      <w:rPr>
+        <w:rFonts w:hint="default"/>
+      </w:rPr>
+    </w:lvl>
+    <w:lvl w:ilvl="4">
+      <w:start w:val="1"/>
+      <w:numFmt w:val="decimal"/>
+      <w:isLgl/>
+      <w:lvlText w:val="%1.%2.%3.%4.%5."/>
+      <w:lvlJc w:val="left"/>
+      <w:pPr>
+        <w:ind w:left="1800" w:hanging="1440"/>
+      </w:pPr>
+      <w:rPr>
+        <w:rFonts w:hint="default"/>
+      </w:rPr>
+    </w:lvl>
+    <w:lvl w:ilvl="5">
+      <w:start w:val="1"/>
+      <w:numFmt w:val="decimal"/>
+      <w:isLgl/>
+      <w:lvlText w:val="%1.%2.%3.%4.%5.%6."/>
+      <w:lvlJc w:val="left"/>
+      <w:pPr>
+        <w:ind w:left="1800" w:hanging="1440"/>
+      </w:pPr>
+      <w:rPr>
+        <w:rFonts w:hint="default"/>
+      </w:rPr>
+    </w:lvl>
+    <w:lvl w:ilvl="6">
+      <w:start w:val="1"/>
+      <w:numFmt w:val="decimal"/>
+      <w:isLgl/>
+      <w:lvlText w:val="%1.%2.%3.%4.%5.%6.%7."/>
+      <w:lvlJc w:val="left"/>
+      <w:pPr>
+        <w:ind w:left="2160" w:hanging="1800"/>
+      </w:pPr>
+      <w:rPr>
+        <w:rFonts w:hint="default"/>
+      </w:rPr>
+    </w:lvl>
+    <w:lvl w:ilvl="7">
+      <w:start w:val="1"/>
+      <w:numFmt w:val="decimal"/>
+      <w:isLgl/>
+      <w:lvlText w:val="%1.%2.%3.%4.%5.%6.%7.%8."/>
+      <w:lvlJc w:val="left"/>
+      <w:pPr>
+        <w:ind w:left="2520" w:hanging="2160"/>
+      </w:pPr>
+      <w:rPr>
+        <w:rFonts w:hint="default"/>
+      </w:rPr>
+    </w:lvl>
+    <w:lvl w:ilvl="8">
+      <w:start w:val="1"/>
+      <w:numFmt w:val="decimal"/>
+      <w:isLgl/>
+      <w:lvlText w:val="%1.%2.%3.%4.%5.%6.%7.%8.%9."/>
+      <w:lvlJc w:val="left"/>
+      <w:pPr>
+        <w:ind w:left="2520" w:hanging="2160"/>
+      </w:pPr>
+      <w:rPr>
+        <w:rFonts w:hint="default"/>
+      </w:rPr>
+    </w:lvl>
+  </w:abstractNum>
+  <w:abstractNum w:abstractNumId="6" w15:restartNumberingAfterBreak="0">
     <w:nsid w:val="18CA3A9C"/>
     <w:multiLevelType w:val="hybridMultilevel"/>
     <w:tmpl w:val="527E2EEE"/>
@@ -9242,7 +10215,7 @@
       </w:rPr>
     </w:lvl>
   </w:abstractNum>
-  <w:abstractNum w:abstractNumId="6" w15:restartNumberingAfterBreak="0">
+  <w:abstractNum w:abstractNumId="7" w15:restartNumberingAfterBreak="0">
     <w:nsid w:val="1A97400C"/>
     <w:multiLevelType w:val="hybridMultilevel"/>
     <w:tmpl w:val="5F0010C2"/>
@@ -9355,7 +10328,7 @@
       </w:rPr>
     </w:lvl>
   </w:abstractNum>
-  <w:abstractNum w:abstractNumId="7" w15:restartNumberingAfterBreak="0">
+  <w:abstractNum w:abstractNumId="8" w15:restartNumberingAfterBreak="0">
     <w:nsid w:val="1BB1145A"/>
     <w:multiLevelType w:val="hybridMultilevel"/>
     <w:tmpl w:val="ACD86FFC"/>
@@ -9468,7 +10441,7 @@
       </w:rPr>
     </w:lvl>
   </w:abstractNum>
-  <w:abstractNum w:abstractNumId="8" w15:restartNumberingAfterBreak="0">
+  <w:abstractNum w:abstractNumId="9" w15:restartNumberingAfterBreak="0">
     <w:nsid w:val="1DC70DD1"/>
     <w:multiLevelType w:val="hybridMultilevel"/>
     <w:tmpl w:val="5AE2148A"/>
@@ -9581,7 +10554,7 @@
       </w:rPr>
     </w:lvl>
   </w:abstractNum>
-  <w:abstractNum w:abstractNumId="9" w15:restartNumberingAfterBreak="0">
+  <w:abstractNum w:abstractNumId="10" w15:restartNumberingAfterBreak="0">
     <w:nsid w:val="239716D3"/>
     <w:multiLevelType w:val="multilevel"/>
     <w:tmpl w:val="16286EB4"/>
@@ -9702,7 +10675,7 @@
       </w:rPr>
     </w:lvl>
   </w:abstractNum>
-  <w:abstractNum w:abstractNumId="10" w15:restartNumberingAfterBreak="0">
+  <w:abstractNum w:abstractNumId="11" w15:restartNumberingAfterBreak="0">
     <w:nsid w:val="2742486A"/>
     <w:multiLevelType w:val="hybridMultilevel"/>
     <w:tmpl w:val="8338848A"/>
@@ -9815,7 +10788,7 @@
       </w:rPr>
     </w:lvl>
   </w:abstractNum>
-  <w:abstractNum w:abstractNumId="11" w15:restartNumberingAfterBreak="0">
+  <w:abstractNum w:abstractNumId="12" w15:restartNumberingAfterBreak="0">
     <w:nsid w:val="2FAD4AD0"/>
     <w:multiLevelType w:val="hybridMultilevel"/>
     <w:tmpl w:val="8EA0FD5E"/>
@@ -9906,7 +10879,7 @@
       </w:pPr>
     </w:lvl>
   </w:abstractNum>
-  <w:abstractNum w:abstractNumId="12" w15:restartNumberingAfterBreak="0">
+  <w:abstractNum w:abstractNumId="13" w15:restartNumberingAfterBreak="0">
     <w:nsid w:val="30735CAB"/>
     <w:multiLevelType w:val="hybridMultilevel"/>
     <w:tmpl w:val="8F00904E"/>
@@ -10019,7 +10992,7 @@
       </w:rPr>
     </w:lvl>
   </w:abstractNum>
-  <w:abstractNum w:abstractNumId="13" w15:restartNumberingAfterBreak="0">
+  <w:abstractNum w:abstractNumId="14" w15:restartNumberingAfterBreak="0">
     <w:nsid w:val="32E1292A"/>
     <w:multiLevelType w:val="hybridMultilevel"/>
     <w:tmpl w:val="FF66B87C"/>
@@ -10132,7 +11105,7 @@
       </w:rPr>
     </w:lvl>
   </w:abstractNum>
-  <w:abstractNum w:abstractNumId="14" w15:restartNumberingAfterBreak="0">
+  <w:abstractNum w:abstractNumId="15" w15:restartNumberingAfterBreak="0">
     <w:nsid w:val="33272E06"/>
     <w:multiLevelType w:val="hybridMultilevel"/>
     <w:tmpl w:val="D7D49F80"/>
@@ -10218,7 +11191,7 @@
       </w:pPr>
     </w:lvl>
   </w:abstractNum>
-  <w:abstractNum w:abstractNumId="15" w15:restartNumberingAfterBreak="0">
+  <w:abstractNum w:abstractNumId="16" w15:restartNumberingAfterBreak="0">
     <w:nsid w:val="36D677A1"/>
     <w:multiLevelType w:val="hybridMultilevel"/>
     <w:tmpl w:val="6AA0FA48"/>
@@ -10331,7 +11304,7 @@
       </w:rPr>
     </w:lvl>
   </w:abstractNum>
-  <w:abstractNum w:abstractNumId="16" w15:restartNumberingAfterBreak="0">
+  <w:abstractNum w:abstractNumId="17" w15:restartNumberingAfterBreak="0">
     <w:nsid w:val="3D5E7F71"/>
     <w:multiLevelType w:val="hybridMultilevel"/>
     <w:tmpl w:val="3C9CA69A"/>
@@ -10443,7 +11416,7 @@
       </w:rPr>
     </w:lvl>
   </w:abstractNum>
-  <w:abstractNum w:abstractNumId="17" w15:restartNumberingAfterBreak="0">
+  <w:abstractNum w:abstractNumId="18" w15:restartNumberingAfterBreak="0">
     <w:nsid w:val="442460BA"/>
     <w:multiLevelType w:val="hybridMultilevel"/>
     <w:tmpl w:val="196CCC0C"/>
@@ -10534,7 +11507,7 @@
       </w:pPr>
     </w:lvl>
   </w:abstractNum>
-  <w:abstractNum w:abstractNumId="18" w15:restartNumberingAfterBreak="0">
+  <w:abstractNum w:abstractNumId="19" w15:restartNumberingAfterBreak="0">
     <w:nsid w:val="44C04ACB"/>
     <w:multiLevelType w:val="hybridMultilevel"/>
     <w:tmpl w:val="74FA020C"/>
@@ -10646,7 +11619,7 @@
       </w:rPr>
     </w:lvl>
   </w:abstractNum>
-  <w:abstractNum w:abstractNumId="19" w15:restartNumberingAfterBreak="0">
+  <w:abstractNum w:abstractNumId="20" w15:restartNumberingAfterBreak="0">
     <w:nsid w:val="45AF18DB"/>
     <w:multiLevelType w:val="hybridMultilevel"/>
     <w:tmpl w:val="70EC6812"/>
@@ -10759,7 +11732,7 @@
       </w:rPr>
     </w:lvl>
   </w:abstractNum>
-  <w:abstractNum w:abstractNumId="20" w15:restartNumberingAfterBreak="0">
+  <w:abstractNum w:abstractNumId="21" w15:restartNumberingAfterBreak="0">
     <w:nsid w:val="4C2B571A"/>
     <w:multiLevelType w:val="hybridMultilevel"/>
     <w:tmpl w:val="3508DE80"/>
@@ -10871,7 +11844,7 @@
       </w:rPr>
     </w:lvl>
   </w:abstractNum>
-  <w:abstractNum w:abstractNumId="21" w15:restartNumberingAfterBreak="0">
+  <w:abstractNum w:abstractNumId="22" w15:restartNumberingAfterBreak="0">
     <w:nsid w:val="4E3349D4"/>
     <w:multiLevelType w:val="hybridMultilevel"/>
     <w:tmpl w:val="0D26D5FC"/>
@@ -11011,7 +11984,7 @@
       </w:rPr>
     </w:lvl>
   </w:abstractNum>
-  <w:abstractNum w:abstractNumId="22" w15:restartNumberingAfterBreak="0">
+  <w:abstractNum w:abstractNumId="23" w15:restartNumberingAfterBreak="0">
     <w:nsid w:val="4F7B7028"/>
     <w:multiLevelType w:val="hybridMultilevel"/>
     <w:tmpl w:val="1122CA36"/>
@@ -11124,7 +12097,7 @@
       </w:rPr>
     </w:lvl>
   </w:abstractNum>
-  <w:abstractNum w:abstractNumId="23" w15:restartNumberingAfterBreak="0">
+  <w:abstractNum w:abstractNumId="24" w15:restartNumberingAfterBreak="0">
     <w:nsid w:val="50CD0F68"/>
     <w:multiLevelType w:val="hybridMultilevel"/>
     <w:tmpl w:val="9478282E"/>
@@ -11236,7 +12209,7 @@
       </w:rPr>
     </w:lvl>
   </w:abstractNum>
-  <w:abstractNum w:abstractNumId="24" w15:restartNumberingAfterBreak="0">
+  <w:abstractNum w:abstractNumId="25" w15:restartNumberingAfterBreak="0">
     <w:nsid w:val="5612419D"/>
     <w:multiLevelType w:val="hybridMultilevel"/>
     <w:tmpl w:val="C532BE9C"/>
@@ -11349,7 +12322,7 @@
       </w:rPr>
     </w:lvl>
   </w:abstractNum>
-  <w:abstractNum w:abstractNumId="25" w15:restartNumberingAfterBreak="0">
+  <w:abstractNum w:abstractNumId="26" w15:restartNumberingAfterBreak="0">
     <w:nsid w:val="599274B9"/>
     <w:multiLevelType w:val="hybridMultilevel"/>
     <w:tmpl w:val="58CE58B2"/>
@@ -11462,7 +12435,7 @@
       </w:rPr>
     </w:lvl>
   </w:abstractNum>
-  <w:abstractNum w:abstractNumId="26" w15:restartNumberingAfterBreak="0">
+  <w:abstractNum w:abstractNumId="27" w15:restartNumberingAfterBreak="0">
     <w:nsid w:val="5C493686"/>
     <w:multiLevelType w:val="hybridMultilevel"/>
     <w:tmpl w:val="965E1B62"/>
@@ -11575,7 +12548,7 @@
       </w:rPr>
     </w:lvl>
   </w:abstractNum>
-  <w:abstractNum w:abstractNumId="27" w15:restartNumberingAfterBreak="0">
+  <w:abstractNum w:abstractNumId="28" w15:restartNumberingAfterBreak="0">
     <w:nsid w:val="60597C20"/>
     <w:multiLevelType w:val="multilevel"/>
     <w:tmpl w:val="16286EB4"/>
@@ -11696,7 +12669,7 @@
       </w:rPr>
     </w:lvl>
   </w:abstractNum>
-  <w:abstractNum w:abstractNumId="28" w15:restartNumberingAfterBreak="0">
+  <w:abstractNum w:abstractNumId="29" w15:restartNumberingAfterBreak="0">
     <w:nsid w:val="606A1413"/>
     <w:multiLevelType w:val="hybridMultilevel"/>
     <w:tmpl w:val="E2AC700C"/>
@@ -11809,7 +12782,7 @@
       </w:rPr>
     </w:lvl>
   </w:abstractNum>
-  <w:abstractNum w:abstractNumId="29" w15:restartNumberingAfterBreak="0">
+  <w:abstractNum w:abstractNumId="30" w15:restartNumberingAfterBreak="0">
     <w:nsid w:val="62AB7D69"/>
     <w:multiLevelType w:val="hybridMultilevel"/>
     <w:tmpl w:val="D54E88A2"/>
@@ -11922,7 +12895,7 @@
       </w:rPr>
     </w:lvl>
   </w:abstractNum>
-  <w:abstractNum w:abstractNumId="30" w15:restartNumberingAfterBreak="0">
+  <w:abstractNum w:abstractNumId="31" w15:restartNumberingAfterBreak="0">
     <w:nsid w:val="69B63CD9"/>
     <w:multiLevelType w:val="hybridMultilevel"/>
     <w:tmpl w:val="8F1487C6"/>
@@ -12035,7 +13008,7 @@
       </w:rPr>
     </w:lvl>
   </w:abstractNum>
-  <w:abstractNum w:abstractNumId="31" w15:restartNumberingAfterBreak="0">
+  <w:abstractNum w:abstractNumId="32" w15:restartNumberingAfterBreak="0">
     <w:nsid w:val="6ABC010A"/>
     <w:multiLevelType w:val="hybridMultilevel"/>
     <w:tmpl w:val="BD0AC656"/>
@@ -12147,7 +13120,7 @@
       </w:rPr>
     </w:lvl>
   </w:abstractNum>
-  <w:abstractNum w:abstractNumId="32" w15:restartNumberingAfterBreak="0">
+  <w:abstractNum w:abstractNumId="33" w15:restartNumberingAfterBreak="0">
     <w:nsid w:val="6F444A06"/>
     <w:multiLevelType w:val="hybridMultilevel"/>
     <w:tmpl w:val="DCC8930C"/>
@@ -12259,7 +13232,7 @@
       </w:rPr>
     </w:lvl>
   </w:abstractNum>
-  <w:abstractNum w:abstractNumId="33" w15:restartNumberingAfterBreak="0">
+  <w:abstractNum w:abstractNumId="34" w15:restartNumberingAfterBreak="0">
     <w:nsid w:val="7D847403"/>
     <w:multiLevelType w:val="hybridMultilevel"/>
     <w:tmpl w:val="41B89D30"/>
@@ -12352,103 +13325,106 @@
     <w:abstractNumId w:val="0"/>
   </w:num>
   <w:num w:numId="2">
-    <w:abstractNumId w:val="10"/>
+    <w:abstractNumId w:val="11"/>
   </w:num>
   <w:num w:numId="3">
     <w:abstractNumId w:val="1"/>
   </w:num>
   <w:num w:numId="4">
+    <w:abstractNumId w:val="25"/>
+  </w:num>
+  <w:num w:numId="5">
+    <w:abstractNumId w:val="22"/>
+  </w:num>
+  <w:num w:numId="6">
+    <w:abstractNumId w:val="30"/>
+  </w:num>
+  <w:num w:numId="7">
+    <w:abstractNumId w:val="14"/>
+  </w:num>
+  <w:num w:numId="8">
     <w:abstractNumId w:val="24"/>
   </w:num>
-  <w:num w:numId="5">
+  <w:num w:numId="9">
+    <w:abstractNumId w:val="31"/>
+  </w:num>
+  <w:num w:numId="10">
+    <w:abstractNumId w:val="23"/>
+  </w:num>
+  <w:num w:numId="11">
     <w:abstractNumId w:val="21"/>
   </w:num>
-  <w:num w:numId="6">
-    <w:abstractNumId w:val="29"/>
+  <w:num w:numId="12">
+    <w:abstractNumId w:val="17"/>
   </w:num>
-  <w:num w:numId="7">
+  <w:num w:numId="13">
+    <w:abstractNumId w:val="33"/>
+  </w:num>
+  <w:num w:numId="14">
     <w:abstractNumId w:val="13"/>
   </w:num>
-  <w:num w:numId="8">
-    <w:abstractNumId w:val="23"/>
-  </w:num>
-  <w:num w:numId="9">
-    <w:abstractNumId w:val="30"/>
-  </w:num>
-  <w:num w:numId="10">
-    <w:abstractNumId w:val="22"/>
-  </w:num>
-  <w:num w:numId="11">
-    <w:abstractNumId w:val="20"/>
-  </w:num>
-  <w:num w:numId="12">
-    <w:abstractNumId w:val="16"/>
-  </w:num>
-  <w:num w:numId="13">
+  <w:num w:numId="15">
     <w:abstractNumId w:val="32"/>
   </w:num>
-  <w:num w:numId="14">
-    <w:abstractNumId w:val="12"/>
-  </w:num>
-  <w:num w:numId="15">
-    <w:abstractNumId w:val="31"/>
-  </w:num>
   <w:num w:numId="16">
-    <w:abstractNumId w:val="18"/>
+    <w:abstractNumId w:val="19"/>
   </w:num>
   <w:num w:numId="17">
-    <w:abstractNumId w:val="26"/>
+    <w:abstractNumId w:val="27"/>
   </w:num>
   <w:num w:numId="18">
     <w:abstractNumId w:val="2"/>
   </w:num>
   <w:num w:numId="19">
-    <w:abstractNumId w:val="28"/>
+    <w:abstractNumId w:val="29"/>
   </w:num>
   <w:num w:numId="20">
+    <w:abstractNumId w:val="8"/>
+  </w:num>
+  <w:num w:numId="21">
     <w:abstractNumId w:val="7"/>
   </w:num>
-  <w:num w:numId="21">
+  <w:num w:numId="22">
     <w:abstractNumId w:val="6"/>
   </w:num>
-  <w:num w:numId="22">
-    <w:abstractNumId w:val="5"/>
-  </w:num>
   <w:num w:numId="23">
-    <w:abstractNumId w:val="25"/>
+    <w:abstractNumId w:val="26"/>
   </w:num>
   <w:num w:numId="24">
-    <w:abstractNumId w:val="19"/>
+    <w:abstractNumId w:val="20"/>
   </w:num>
   <w:num w:numId="25">
-    <w:abstractNumId w:val="14"/>
+    <w:abstractNumId w:val="15"/>
   </w:num>
   <w:num w:numId="26">
     <w:abstractNumId w:val="4"/>
   </w:num>
   <w:num w:numId="27">
-    <w:abstractNumId w:val="11"/>
+    <w:abstractNumId w:val="12"/>
   </w:num>
   <w:num w:numId="28">
-    <w:abstractNumId w:val="17"/>
+    <w:abstractNumId w:val="18"/>
   </w:num>
   <w:num w:numId="29">
-    <w:abstractNumId w:val="8"/>
+    <w:abstractNumId w:val="9"/>
   </w:num>
   <w:num w:numId="30">
-    <w:abstractNumId w:val="33"/>
+    <w:abstractNumId w:val="34"/>
   </w:num>
   <w:num w:numId="31">
-    <w:abstractNumId w:val="27"/>
+    <w:abstractNumId w:val="28"/>
   </w:num>
   <w:num w:numId="32">
-    <w:abstractNumId w:val="15"/>
+    <w:abstractNumId w:val="16"/>
   </w:num>
   <w:num w:numId="33">
     <w:abstractNumId w:val="3"/>
   </w:num>
   <w:num w:numId="34">
-    <w:abstractNumId w:val="9"/>
+    <w:abstractNumId w:val="10"/>
+  </w:num>
+  <w:num w:numId="35">
+    <w:abstractNumId w:val="5"/>
   </w:num>
   <w:numIdMacAtCleanup w:val="4"/>
 </w:numbering>
@@ -14074,7 +15050,7 @@
     <w:charset w:val="00"/>
     <w:family w:val="swiss"/>
     <w:pitch w:val="variable"/>
-    <w:sig w:usb0="E0002AFF" w:usb1="C0007843" w:usb2="00000009" w:usb3="00000000" w:csb0="000001FF" w:csb1="00000000"/>
+    <w:sig w:usb0="E0002EFF" w:usb1="C000785B" w:usb2="00000009" w:usb3="00000000" w:csb0="000001FF" w:csb1="00000000"/>
   </w:font>
   <w:font w:name="Cambria">
     <w:panose1 w:val="02040503050406030204"/>
@@ -14095,7 +15071,7 @@
     <w:charset w:val="00"/>
     <w:family w:val="roman"/>
     <w:pitch w:val="variable"/>
-    <w:sig w:usb0="E0002AFF" w:usb1="C0007843" w:usb2="00000009" w:usb3="00000000" w:csb0="000001FF" w:csb1="00000000"/>
+    <w:sig w:usb0="E0002EFF" w:usb1="C000785B" w:usb2="00000009" w:usb3="00000000" w:csb0="000001FF" w:csb1="00000000"/>
   </w:font>
   <w:font w:name="Wingdings">
     <w:panose1 w:val="05000000000000000000"/>
@@ -14124,7 +15100,7 @@
     <w:charset w:val="00"/>
     <w:family w:val="swiss"/>
     <w:pitch w:val="variable"/>
-    <w:sig w:usb0="E0002AFF" w:usb1="4000ACFF" w:usb2="00000001" w:usb3="00000000" w:csb0="000001FF" w:csb1="00000000"/>
+    <w:sig w:usb0="E4002EFF" w:usb1="C000247B" w:usb2="00000009" w:usb3="00000000" w:csb0="000001FF" w:csb1="00000000"/>
   </w:font>
   <w:font w:name="Open Sans">
     <w:altName w:val="Times New Roman"/>
@@ -14139,7 +15115,7 @@
     <w:charset w:val="00"/>
     <w:family w:val="swiss"/>
     <w:pitch w:val="variable"/>
-    <w:sig w:usb0="A0002AEF" w:usb1="4000207B" w:usb2="00000000" w:usb3="00000000" w:csb0="000001FF" w:csb1="00000000"/>
+    <w:sig w:usb0="E4002EFF" w:usb1="C000247B" w:usb2="00000009" w:usb3="00000000" w:csb0="000001FF" w:csb1="00000000"/>
   </w:font>
   <w:font w:name="Segoe UI">
     <w:panose1 w:val="020B0502040204020203"/>
@@ -14168,6 +15144,7 @@
   </w:compat>
   <w:rsids>
     <w:rsidRoot w:val="00DB6C2C"/>
+    <w:rsid w:val="003C7D0B"/>
     <w:rsid w:val="008B269C"/>
     <w:rsid w:val="00BF2562"/>
     <w:rsid w:val="00DB6C2C"/>

</xml_diff>